<commit_message>
Added mine & scotts details to the document
</commit_message>
<xml_diff>
--- a/Team Registration Form.docx
+++ b/Team Registration Form.docx
@@ -1,6 +1,6 @@
 
 <file path=word/document.xml><?xml version="1.0" encoding="utf-8"?>
-<w:document xmlns:wpc="http://schemas.microsoft.com/office/word/2010/wordprocessingCanvas" xmlns:cx="http://schemas.microsoft.com/office/drawing/2014/chartex" xmlns:cx1="http://schemas.microsoft.com/office/drawing/2015/9/8/chartex" xmlns:cx2="http://schemas.microsoft.com/office/drawing/2015/10/21/chartex" xmlns:mc="http://schemas.openxmlformats.org/markup-compatibility/2006" xmlns:o="urn:schemas-microsoft-com:office:office" xmlns:r="http://schemas.openxmlformats.org/officeDocument/2006/relationships" xmlns:m="http://schemas.openxmlformats.org/officeDocument/2006/math" xmlns:v="urn:schemas-microsoft-com:vml" xmlns:wp14="http://schemas.microsoft.com/office/word/2010/wordprocessingDrawing" xmlns:wp="http://schemas.openxmlformats.org/drawingml/2006/wordprocessingDrawing" xmlns:w10="urn:schemas-microsoft-com:office:word" xmlns:w="http://schemas.openxmlformats.org/wordprocessingml/2006/main" xmlns:w14="http://schemas.microsoft.com/office/word/2010/wordml" xmlns:w15="http://schemas.microsoft.com/office/word/2012/wordml" xmlns:w16se="http://schemas.microsoft.com/office/word/2015/wordml/symex" xmlns:wpg="http://schemas.microsoft.com/office/word/2010/wordprocessingGroup" xmlns:wpi="http://schemas.microsoft.com/office/word/2010/wordprocessingInk" xmlns:wne="http://schemas.microsoft.com/office/word/2006/wordml" xmlns:wps="http://schemas.microsoft.com/office/word/2010/wordprocessingShape" mc:Ignorable="w14 w15 w16se wp14">
+<w:document xmlns:wpc="http://schemas.microsoft.com/office/word/2010/wordprocessingCanvas" xmlns:mc="http://schemas.openxmlformats.org/markup-compatibility/2006" xmlns:o="urn:schemas-microsoft-com:office:office" xmlns:r="http://schemas.openxmlformats.org/officeDocument/2006/relationships" xmlns:m="http://schemas.openxmlformats.org/officeDocument/2006/math" xmlns:v="urn:schemas-microsoft-com:vml" xmlns:wp14="http://schemas.microsoft.com/office/word/2010/wordprocessingDrawing" xmlns:wp="http://schemas.openxmlformats.org/drawingml/2006/wordprocessingDrawing" xmlns:w10="urn:schemas-microsoft-com:office:word" xmlns:w="http://schemas.openxmlformats.org/wordprocessingml/2006/main" xmlns:w14="http://schemas.microsoft.com/office/word/2010/wordml" xmlns:wpg="http://schemas.microsoft.com/office/word/2010/wordprocessingGroup" xmlns:wpi="http://schemas.microsoft.com/office/word/2010/wordprocessingInk" xmlns:wne="http://schemas.microsoft.com/office/word/2006/wordml" xmlns:wps="http://schemas.microsoft.com/office/word/2010/wordprocessingShape" mc:Ignorable="w14 wp14">
   <w:body>
     <w:p>
       <w:pPr>
@@ -13,8 +13,6 @@
       <w:r>
         <w:t xml:space="preserve">Registration Form </w:t>
       </w:r>
-      <w:bookmarkStart w:id="0" w:name="_GoBack"/>
-      <w:bookmarkEnd w:id="0"/>
     </w:p>
     <w:p/>
     <w:tbl>
@@ -130,6 +128,7 @@
                 <w:szCs w:val="28"/>
               </w:rPr>
             </w:pPr>
+            <w:bookmarkStart w:id="0" w:name="_GoBack"/>
             <w:r>
               <w:rPr>
                 <w:i/>
@@ -138,6 +137,7 @@
               </w:rPr>
               <w:t>Foo Bar</w:t>
             </w:r>
+            <w:bookmarkEnd w:id="0"/>
           </w:p>
         </w:tc>
       </w:tr>
@@ -493,6 +493,14 @@
                 <w:szCs w:val="28"/>
               </w:rPr>
             </w:pPr>
+            <w:r>
+              <w:rPr>
+                <w:i/>
+                <w:sz w:val="32"/>
+                <w:szCs w:val="28"/>
+              </w:rPr>
+              <w:t>Kyle Lewer</w:t>
+            </w:r>
           </w:p>
         </w:tc>
         <w:tc>
@@ -509,6 +517,14 @@
                 <w:szCs w:val="28"/>
               </w:rPr>
             </w:pPr>
+            <w:r>
+              <w:rPr>
+                <w:i/>
+                <w:sz w:val="32"/>
+                <w:szCs w:val="28"/>
+              </w:rPr>
+              <w:t>0061046729</w:t>
+            </w:r>
           </w:p>
         </w:tc>
         <w:tc>
@@ -525,6 +541,17 @@
                 <w:szCs w:val="28"/>
               </w:rPr>
             </w:pPr>
+            <w:hyperlink r:id="rId9" w:history="1">
+              <w:r>
+                <w:rPr>
+                  <w:rStyle w:val="Hyperlink"/>
+                  <w:i/>
+                  <w:sz w:val="32"/>
+                  <w:szCs w:val="28"/>
+                </w:rPr>
+                <w:t>U1046729@umail.usq.edu.au</w:t>
+              </w:r>
+            </w:hyperlink>
           </w:p>
         </w:tc>
       </w:tr>
@@ -546,6 +573,14 @@
                 <w:szCs w:val="28"/>
               </w:rPr>
             </w:pPr>
+            <w:r>
+              <w:rPr>
+                <w:i/>
+                <w:sz w:val="32"/>
+                <w:szCs w:val="28"/>
+              </w:rPr>
+              <w:t>Scott Groves</w:t>
+            </w:r>
           </w:p>
         </w:tc>
         <w:tc>
@@ -562,6 +597,14 @@
                 <w:szCs w:val="28"/>
               </w:rPr>
             </w:pPr>
+            <w:r>
+              <w:rPr>
+                <w:i/>
+                <w:sz w:val="32"/>
+                <w:szCs w:val="28"/>
+              </w:rPr>
+              <w:t>0061021111</w:t>
+            </w:r>
           </w:p>
         </w:tc>
         <w:tc>
@@ -578,6 +621,15 @@
                 <w:szCs w:val="28"/>
               </w:rPr>
             </w:pPr>
+            <w:r>
+              <w:rPr>
+                <w:i/>
+                <w:sz w:val="32"/>
+                <w:szCs w:val="28"/>
+              </w:rPr>
+              <w:t>U1021111@umail.usq.edu.au</w:t>
+            </w:r>
+            <w:hyperlink r:id="rId10" w:history="1"/>
           </w:p>
         </w:tc>
       </w:tr>
@@ -592,7 +644,6 @@
           </w:tcPr>
           <w:p>
             <w:pPr>
-              <w:jc w:val="center"/>
               <w:rPr>
                 <w:i/>
                 <w:sz w:val="32"/>
@@ -662,9 +713,9 @@
       </w:pPr>
     </w:p>
     <w:sectPr>
-      <w:headerReference w:type="default" r:id="rId8"/>
-      <w:headerReference w:type="first" r:id="rId9"/>
-      <w:footerReference w:type="first" r:id="rId10"/>
+      <w:headerReference w:type="default" r:id="rId11"/>
+      <w:headerReference w:type="first" r:id="rId12"/>
+      <w:footerReference w:type="first" r:id="rId13"/>
       <w:pgSz w:w="12240" w:h="15840" w:code="1"/>
       <w:pgMar w:top="2160" w:right="720" w:bottom="1440" w:left="720" w:header="720" w:footer="720" w:gutter="0"/>
       <w:cols w:space="720"/>
@@ -676,7 +727,7 @@
 </file>
 
 <file path=word/endnotes.xml><?xml version="1.0" encoding="utf-8"?>
-<w:endnotes xmlns:wpc="http://schemas.microsoft.com/office/word/2010/wordprocessingCanvas" xmlns:cx="http://schemas.microsoft.com/office/drawing/2014/chartex" xmlns:cx1="http://schemas.microsoft.com/office/drawing/2015/9/8/chartex" xmlns:cx2="http://schemas.microsoft.com/office/drawing/2015/10/21/chartex" xmlns:mc="http://schemas.openxmlformats.org/markup-compatibility/2006" xmlns:o="urn:schemas-microsoft-com:office:office" xmlns:r="http://schemas.openxmlformats.org/officeDocument/2006/relationships" xmlns:m="http://schemas.openxmlformats.org/officeDocument/2006/math" xmlns:v="urn:schemas-microsoft-com:vml" xmlns:wp14="http://schemas.microsoft.com/office/word/2010/wordprocessingDrawing" xmlns:wp="http://schemas.openxmlformats.org/drawingml/2006/wordprocessingDrawing" xmlns:w10="urn:schemas-microsoft-com:office:word" xmlns:w="http://schemas.openxmlformats.org/wordprocessingml/2006/main" xmlns:w14="http://schemas.microsoft.com/office/word/2010/wordml" xmlns:w15="http://schemas.microsoft.com/office/word/2012/wordml" xmlns:w16se="http://schemas.microsoft.com/office/word/2015/wordml/symex" xmlns:wpg="http://schemas.microsoft.com/office/word/2010/wordprocessingGroup" xmlns:wpi="http://schemas.microsoft.com/office/word/2010/wordprocessingInk" xmlns:wne="http://schemas.microsoft.com/office/word/2006/wordml" xmlns:wps="http://schemas.microsoft.com/office/word/2010/wordprocessingShape" mc:Ignorable="w14 w15 w16se wp14">
+<w:endnotes xmlns:wpc="http://schemas.microsoft.com/office/word/2010/wordprocessingCanvas" xmlns:mc="http://schemas.openxmlformats.org/markup-compatibility/2006" xmlns:o="urn:schemas-microsoft-com:office:office" xmlns:r="http://schemas.openxmlformats.org/officeDocument/2006/relationships" xmlns:m="http://schemas.openxmlformats.org/officeDocument/2006/math" xmlns:v="urn:schemas-microsoft-com:vml" xmlns:wp14="http://schemas.microsoft.com/office/word/2010/wordprocessingDrawing" xmlns:wp="http://schemas.openxmlformats.org/drawingml/2006/wordprocessingDrawing" xmlns:w10="urn:schemas-microsoft-com:office:word" xmlns:w="http://schemas.openxmlformats.org/wordprocessingml/2006/main" xmlns:w14="http://schemas.microsoft.com/office/word/2010/wordml" xmlns:wpg="http://schemas.microsoft.com/office/word/2010/wordprocessingGroup" xmlns:wpi="http://schemas.microsoft.com/office/word/2010/wordprocessingInk" xmlns:wne="http://schemas.microsoft.com/office/word/2006/wordml" xmlns:wps="http://schemas.microsoft.com/office/word/2010/wordprocessingShape" mc:Ignorable="w14 wp14">
   <w:endnote w:type="separator" w:id="-1">
     <w:p>
       <w:pPr>
@@ -701,7 +752,7 @@
 </file>
 
 <file path=word/footer1.xml><?xml version="1.0" encoding="utf-8"?>
-<w:ftr xmlns:wpc="http://schemas.microsoft.com/office/word/2010/wordprocessingCanvas" xmlns:cx="http://schemas.microsoft.com/office/drawing/2014/chartex" xmlns:cx1="http://schemas.microsoft.com/office/drawing/2015/9/8/chartex" xmlns:cx2="http://schemas.microsoft.com/office/drawing/2015/10/21/chartex" xmlns:mc="http://schemas.openxmlformats.org/markup-compatibility/2006" xmlns:o="urn:schemas-microsoft-com:office:office" xmlns:r="http://schemas.openxmlformats.org/officeDocument/2006/relationships" xmlns:m="http://schemas.openxmlformats.org/officeDocument/2006/math" xmlns:v="urn:schemas-microsoft-com:vml" xmlns:wp14="http://schemas.microsoft.com/office/word/2010/wordprocessingDrawing" xmlns:wp="http://schemas.openxmlformats.org/drawingml/2006/wordprocessingDrawing" xmlns:w10="urn:schemas-microsoft-com:office:word" xmlns:w="http://schemas.openxmlformats.org/wordprocessingml/2006/main" xmlns:w14="http://schemas.microsoft.com/office/word/2010/wordml" xmlns:w15="http://schemas.microsoft.com/office/word/2012/wordml" xmlns:w16se="http://schemas.microsoft.com/office/word/2015/wordml/symex" xmlns:wpg="http://schemas.microsoft.com/office/word/2010/wordprocessingGroup" xmlns:wpi="http://schemas.microsoft.com/office/word/2010/wordprocessingInk" xmlns:wne="http://schemas.microsoft.com/office/word/2006/wordml" xmlns:wps="http://schemas.microsoft.com/office/word/2010/wordprocessingShape" mc:Ignorable="w14 w15 w16se wp14">
+<w:ftr xmlns:wpc="http://schemas.microsoft.com/office/word/2010/wordprocessingCanvas" xmlns:mc="http://schemas.openxmlformats.org/markup-compatibility/2006" xmlns:o="urn:schemas-microsoft-com:office:office" xmlns:r="http://schemas.openxmlformats.org/officeDocument/2006/relationships" xmlns:m="http://schemas.openxmlformats.org/officeDocument/2006/math" xmlns:v="urn:schemas-microsoft-com:vml" xmlns:wp14="http://schemas.microsoft.com/office/word/2010/wordprocessingDrawing" xmlns:wp="http://schemas.openxmlformats.org/drawingml/2006/wordprocessingDrawing" xmlns:w10="urn:schemas-microsoft-com:office:word" xmlns:w="http://schemas.openxmlformats.org/wordprocessingml/2006/main" xmlns:w14="http://schemas.microsoft.com/office/word/2010/wordml" xmlns:wpg="http://schemas.microsoft.com/office/word/2010/wordprocessingGroup" xmlns:wpi="http://schemas.microsoft.com/office/word/2010/wordprocessingInk" xmlns:wne="http://schemas.microsoft.com/office/word/2006/wordml" xmlns:wps="http://schemas.microsoft.com/office/word/2010/wordprocessingShape" mc:Ignorable="w14 wp14">
   <w:tbl>
     <w:tblPr>
       <w:tblW w:w="5000" w:type="pct"/>
@@ -828,7 +879,7 @@
 </file>
 
 <file path=word/footnotes.xml><?xml version="1.0" encoding="utf-8"?>
-<w:footnotes xmlns:wpc="http://schemas.microsoft.com/office/word/2010/wordprocessingCanvas" xmlns:cx="http://schemas.microsoft.com/office/drawing/2014/chartex" xmlns:cx1="http://schemas.microsoft.com/office/drawing/2015/9/8/chartex" xmlns:cx2="http://schemas.microsoft.com/office/drawing/2015/10/21/chartex" xmlns:mc="http://schemas.openxmlformats.org/markup-compatibility/2006" xmlns:o="urn:schemas-microsoft-com:office:office" xmlns:r="http://schemas.openxmlformats.org/officeDocument/2006/relationships" xmlns:m="http://schemas.openxmlformats.org/officeDocument/2006/math" xmlns:v="urn:schemas-microsoft-com:vml" xmlns:wp14="http://schemas.microsoft.com/office/word/2010/wordprocessingDrawing" xmlns:wp="http://schemas.openxmlformats.org/drawingml/2006/wordprocessingDrawing" xmlns:w10="urn:schemas-microsoft-com:office:word" xmlns:w="http://schemas.openxmlformats.org/wordprocessingml/2006/main" xmlns:w14="http://schemas.microsoft.com/office/word/2010/wordml" xmlns:w15="http://schemas.microsoft.com/office/word/2012/wordml" xmlns:w16se="http://schemas.microsoft.com/office/word/2015/wordml/symex" xmlns:wpg="http://schemas.microsoft.com/office/word/2010/wordprocessingGroup" xmlns:wpi="http://schemas.microsoft.com/office/word/2010/wordprocessingInk" xmlns:wne="http://schemas.microsoft.com/office/word/2006/wordml" xmlns:wps="http://schemas.microsoft.com/office/word/2010/wordprocessingShape" mc:Ignorable="w14 w15 w16se wp14">
+<w:footnotes xmlns:wpc="http://schemas.microsoft.com/office/word/2010/wordprocessingCanvas" xmlns:mc="http://schemas.openxmlformats.org/markup-compatibility/2006" xmlns:o="urn:schemas-microsoft-com:office:office" xmlns:r="http://schemas.openxmlformats.org/officeDocument/2006/relationships" xmlns:m="http://schemas.openxmlformats.org/officeDocument/2006/math" xmlns:v="urn:schemas-microsoft-com:vml" xmlns:wp14="http://schemas.microsoft.com/office/word/2010/wordprocessingDrawing" xmlns:wp="http://schemas.openxmlformats.org/drawingml/2006/wordprocessingDrawing" xmlns:w10="urn:schemas-microsoft-com:office:word" xmlns:w="http://schemas.openxmlformats.org/wordprocessingml/2006/main" xmlns:w14="http://schemas.microsoft.com/office/word/2010/wordml" xmlns:wpg="http://schemas.microsoft.com/office/word/2010/wordprocessingGroup" xmlns:wpi="http://schemas.microsoft.com/office/word/2010/wordprocessingInk" xmlns:wne="http://schemas.microsoft.com/office/word/2006/wordml" xmlns:wps="http://schemas.microsoft.com/office/word/2010/wordprocessingShape" mc:Ignorable="w14 wp14">
   <w:footnote w:type="separator" w:id="-1">
     <w:p>
       <w:pPr>
@@ -853,7 +904,7 @@
 </file>
 
 <file path=word/header1.xml><?xml version="1.0" encoding="utf-8"?>
-<w:hdr xmlns:wpc="http://schemas.microsoft.com/office/word/2010/wordprocessingCanvas" xmlns:cx="http://schemas.microsoft.com/office/drawing/2014/chartex" xmlns:cx1="http://schemas.microsoft.com/office/drawing/2015/9/8/chartex" xmlns:cx2="http://schemas.microsoft.com/office/drawing/2015/10/21/chartex" xmlns:mc="http://schemas.openxmlformats.org/markup-compatibility/2006" xmlns:o="urn:schemas-microsoft-com:office:office" xmlns:r="http://schemas.openxmlformats.org/officeDocument/2006/relationships" xmlns:m="http://schemas.openxmlformats.org/officeDocument/2006/math" xmlns:v="urn:schemas-microsoft-com:vml" xmlns:wp14="http://schemas.microsoft.com/office/word/2010/wordprocessingDrawing" xmlns:wp="http://schemas.openxmlformats.org/drawingml/2006/wordprocessingDrawing" xmlns:w10="urn:schemas-microsoft-com:office:word" xmlns:w="http://schemas.openxmlformats.org/wordprocessingml/2006/main" xmlns:w14="http://schemas.microsoft.com/office/word/2010/wordml" xmlns:w15="http://schemas.microsoft.com/office/word/2012/wordml" xmlns:w16se="http://schemas.microsoft.com/office/word/2015/wordml/symex" xmlns:wpg="http://schemas.microsoft.com/office/word/2010/wordprocessingGroup" xmlns:wpi="http://schemas.microsoft.com/office/word/2010/wordprocessingInk" xmlns:wne="http://schemas.microsoft.com/office/word/2006/wordml" xmlns:wps="http://schemas.microsoft.com/office/word/2010/wordprocessingShape" mc:Ignorable="w14 w15 w16se wp14">
+<w:hdr xmlns:wpc="http://schemas.microsoft.com/office/word/2010/wordprocessingCanvas" xmlns:mc="http://schemas.openxmlformats.org/markup-compatibility/2006" xmlns:o="urn:schemas-microsoft-com:office:office" xmlns:r="http://schemas.openxmlformats.org/officeDocument/2006/relationships" xmlns:m="http://schemas.openxmlformats.org/officeDocument/2006/math" xmlns:v="urn:schemas-microsoft-com:vml" xmlns:wp14="http://schemas.microsoft.com/office/word/2010/wordprocessingDrawing" xmlns:wp="http://schemas.openxmlformats.org/drawingml/2006/wordprocessingDrawing" xmlns:w10="urn:schemas-microsoft-com:office:word" xmlns:w="http://schemas.openxmlformats.org/wordprocessingml/2006/main" xmlns:w14="http://schemas.microsoft.com/office/word/2010/wordml" xmlns:wpg="http://schemas.microsoft.com/office/word/2010/wordprocessingGroup" xmlns:wpi="http://schemas.microsoft.com/office/word/2010/wordprocessingInk" xmlns:wne="http://schemas.microsoft.com/office/word/2006/wordml" xmlns:wps="http://schemas.microsoft.com/office/word/2010/wordprocessingShape" mc:Ignorable="w14 wp14">
   <w:tbl>
     <w:tblPr>
       <w:tblW w:w="0" w:type="auto"/>
@@ -875,6 +926,7 @@
           <w:r>
             <w:rPr>
               <w:noProof/>
+              <w:lang w:val="en-AU" w:eastAsia="en-AU"/>
             </w:rPr>
             <mc:AlternateContent>
               <mc:Choice Requires="wps">
@@ -968,7 +1020,7 @@
                   </wp:inline>
                 </w:drawing>
               </mc:Choice>
-              <mc:Fallback>
+              <mc:Fallback xmlns:w16se="http://schemas.microsoft.com/office/word/2015/wordml/symex" xmlns:w15="http://schemas.microsoft.com/office/word/2012/wordml" xmlns:cx2="http://schemas.microsoft.com/office/drawing/2015/10/21/chartex" xmlns:cx1="http://schemas.microsoft.com/office/drawing/2015/9/8/chartex" xmlns:cx="http://schemas.microsoft.com/office/drawing/2014/chartex">
                 <w:pict>
                   <v:rect w14:anchorId="793CD3A9" id="Rectangle 6" o:spid="_x0000_s1026" style="width:540pt;height:14.4pt;visibility:visible;mso-wrap-style:square;mso-left-percent:-10001;mso-top-percent:-10001;mso-position-horizontal:absolute;mso-position-horizontal-relative:char;mso-position-vertical:absolute;mso-position-vertical-relative:line;mso-left-percent:-10001;mso-top-percent:-10001;v-text-anchor:bottom" o:gfxdata="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" fillcolor="#5590cc [3204]" stroked="f" strokeweight=".85pt">
                     <v:fill color2="#9fc9eb [3205]" rotate="t" angle="90" focus="100%" type="gradient"/>
@@ -1034,7 +1086,7 @@
 </file>
 
 <file path=word/header2.xml><?xml version="1.0" encoding="utf-8"?>
-<w:hdr xmlns:wpc="http://schemas.microsoft.com/office/word/2010/wordprocessingCanvas" xmlns:cx="http://schemas.microsoft.com/office/drawing/2014/chartex" xmlns:cx1="http://schemas.microsoft.com/office/drawing/2015/9/8/chartex" xmlns:cx2="http://schemas.microsoft.com/office/drawing/2015/10/21/chartex" xmlns:mc="http://schemas.openxmlformats.org/markup-compatibility/2006" xmlns:o="urn:schemas-microsoft-com:office:office" xmlns:r="http://schemas.openxmlformats.org/officeDocument/2006/relationships" xmlns:m="http://schemas.openxmlformats.org/officeDocument/2006/math" xmlns:v="urn:schemas-microsoft-com:vml" xmlns:wp14="http://schemas.microsoft.com/office/word/2010/wordprocessingDrawing" xmlns:wp="http://schemas.openxmlformats.org/drawingml/2006/wordprocessingDrawing" xmlns:w10="urn:schemas-microsoft-com:office:word" xmlns:w="http://schemas.openxmlformats.org/wordprocessingml/2006/main" xmlns:w14="http://schemas.microsoft.com/office/word/2010/wordml" xmlns:w15="http://schemas.microsoft.com/office/word/2012/wordml" xmlns:w16se="http://schemas.microsoft.com/office/word/2015/wordml/symex" xmlns:wpg="http://schemas.microsoft.com/office/word/2010/wordprocessingGroup" xmlns:wpi="http://schemas.microsoft.com/office/word/2010/wordprocessingInk" xmlns:wne="http://schemas.microsoft.com/office/word/2006/wordml" xmlns:wps="http://schemas.microsoft.com/office/word/2010/wordprocessingShape" mc:Ignorable="w14 w15 w16se wp14">
+<w:hdr xmlns:wpc="http://schemas.microsoft.com/office/word/2010/wordprocessingCanvas" xmlns:mc="http://schemas.openxmlformats.org/markup-compatibility/2006" xmlns:o="urn:schemas-microsoft-com:office:office" xmlns:r="http://schemas.openxmlformats.org/officeDocument/2006/relationships" xmlns:m="http://schemas.openxmlformats.org/officeDocument/2006/math" xmlns:v="urn:schemas-microsoft-com:vml" xmlns:wp14="http://schemas.microsoft.com/office/word/2010/wordprocessingDrawing" xmlns:wp="http://schemas.openxmlformats.org/drawingml/2006/wordprocessingDrawing" xmlns:w10="urn:schemas-microsoft-com:office:word" xmlns:w="http://schemas.openxmlformats.org/wordprocessingml/2006/main" xmlns:w14="http://schemas.microsoft.com/office/word/2010/wordml" xmlns:wpg="http://schemas.microsoft.com/office/word/2010/wordprocessingGroup" xmlns:wpi="http://schemas.microsoft.com/office/word/2010/wordprocessingInk" xmlns:wne="http://schemas.microsoft.com/office/word/2006/wordml" xmlns:wps="http://schemas.microsoft.com/office/word/2010/wordprocessingShape" mc:Ignorable="w14 wp14">
   <w:tbl>
     <w:tblPr>
       <w:tblW w:w="0" w:type="auto"/>
@@ -1059,6 +1111,7 @@
           <w:r>
             <w:rPr>
               <w:noProof/>
+              <w:lang w:val="en-AU" w:eastAsia="en-AU"/>
             </w:rPr>
             <mc:AlternateContent>
               <mc:Choice Requires="wps">
@@ -1139,7 +1192,7 @@
                   </wp:inline>
                 </w:drawing>
               </mc:Choice>
-              <mc:Fallback>
+              <mc:Fallback xmlns:w16se="http://schemas.microsoft.com/office/word/2015/wordml/symex" xmlns:w15="http://schemas.microsoft.com/office/word/2012/wordml" xmlns:cx2="http://schemas.microsoft.com/office/drawing/2015/10/21/chartex" xmlns:cx1="http://schemas.microsoft.com/office/drawing/2015/9/8/chartex" xmlns:cx="http://schemas.microsoft.com/office/drawing/2014/chartex">
                 <w:pict>
                   <v:rect w14:anchorId="2EC50780" id="Rectangle 4" o:spid="_x0000_s1027" style="width:540pt;height:64.8pt;visibility:visible;mso-wrap-style:square;mso-left-percent:-10001;mso-top-percent:-10001;mso-position-horizontal:absolute;mso-position-horizontal-relative:char;mso-position-vertical:absolute;mso-position-vertical-relative:line;mso-left-percent:-10001;mso-top-percent:-10001;v-text-anchor:bottom" o:gfxdata="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" fillcolor="#5590cc [3204]" stroked="f" strokeweight=".85pt">
                     <v:fill color2="#9fc9eb [3205]" rotate="t" angle="90" focus="100%" type="gradient"/>
@@ -1195,8 +1248,8 @@
 </file>
 
 <file path=word/numbering.xml><?xml version="1.0" encoding="utf-8"?>
-<w:numbering xmlns:wpc="http://schemas.microsoft.com/office/word/2010/wordprocessingCanvas" xmlns:cx="http://schemas.microsoft.com/office/drawing/2014/chartex" xmlns:cx1="http://schemas.microsoft.com/office/drawing/2015/9/8/chartex" xmlns:cx2="http://schemas.microsoft.com/office/drawing/2015/10/21/chartex" xmlns:mc="http://schemas.openxmlformats.org/markup-compatibility/2006" xmlns:o="urn:schemas-microsoft-com:office:office" xmlns:r="http://schemas.openxmlformats.org/officeDocument/2006/relationships" xmlns:m="http://schemas.openxmlformats.org/officeDocument/2006/math" xmlns:v="urn:schemas-microsoft-com:vml" xmlns:wp14="http://schemas.microsoft.com/office/word/2010/wordprocessingDrawing" xmlns:wp="http://schemas.openxmlformats.org/drawingml/2006/wordprocessingDrawing" xmlns:w10="urn:schemas-microsoft-com:office:word" xmlns:w="http://schemas.openxmlformats.org/wordprocessingml/2006/main" xmlns:w14="http://schemas.microsoft.com/office/word/2010/wordml" xmlns:w15="http://schemas.microsoft.com/office/word/2012/wordml" xmlns:w16se="http://schemas.microsoft.com/office/word/2015/wordml/symex" xmlns:wpg="http://schemas.microsoft.com/office/word/2010/wordprocessingGroup" xmlns:wpi="http://schemas.microsoft.com/office/word/2010/wordprocessingInk" xmlns:wne="http://schemas.microsoft.com/office/word/2006/wordml" xmlns:wps="http://schemas.microsoft.com/office/word/2010/wordprocessingShape" mc:Ignorable="w14 w15 w16se wp14">
-  <w:abstractNum w:abstractNumId="0" w15:restartNumberingAfterBreak="0">
+<w:numbering xmlns:wpc="http://schemas.microsoft.com/office/word/2010/wordprocessingCanvas" xmlns:mc="http://schemas.openxmlformats.org/markup-compatibility/2006" xmlns:o="urn:schemas-microsoft-com:office:office" xmlns:r="http://schemas.openxmlformats.org/officeDocument/2006/relationships" xmlns:m="http://schemas.openxmlformats.org/officeDocument/2006/math" xmlns:v="urn:schemas-microsoft-com:vml" xmlns:wp14="http://schemas.microsoft.com/office/word/2010/wordprocessingDrawing" xmlns:wp="http://schemas.openxmlformats.org/drawingml/2006/wordprocessingDrawing" xmlns:w10="urn:schemas-microsoft-com:office:word" xmlns:w="http://schemas.openxmlformats.org/wordprocessingml/2006/main" xmlns:w14="http://schemas.microsoft.com/office/word/2010/wordml" xmlns:wpg="http://schemas.microsoft.com/office/word/2010/wordprocessingGroup" xmlns:wpi="http://schemas.microsoft.com/office/word/2010/wordprocessingInk" xmlns:wne="http://schemas.microsoft.com/office/word/2006/wordml" xmlns:wps="http://schemas.microsoft.com/office/word/2010/wordprocessingShape" mc:Ignorable="w14 wp14">
+  <w:abstractNum w:abstractNumId="0">
     <w:nsid w:val="FFFFFF7C"/>
     <w:multiLevelType w:val="singleLevel"/>
     <w:tmpl w:val="5ED0BD5A"/>
@@ -1213,7 +1266,7 @@
       </w:pPr>
     </w:lvl>
   </w:abstractNum>
-  <w:abstractNum w:abstractNumId="1" w15:restartNumberingAfterBreak="0">
+  <w:abstractNum w:abstractNumId="1">
     <w:nsid w:val="FFFFFF7D"/>
     <w:multiLevelType w:val="singleLevel"/>
     <w:tmpl w:val="0CC2D18C"/>
@@ -1230,7 +1283,7 @@
       </w:pPr>
     </w:lvl>
   </w:abstractNum>
-  <w:abstractNum w:abstractNumId="2" w15:restartNumberingAfterBreak="0">
+  <w:abstractNum w:abstractNumId="2">
     <w:nsid w:val="FFFFFF7E"/>
     <w:multiLevelType w:val="singleLevel"/>
     <w:tmpl w:val="FA36940C"/>
@@ -1247,7 +1300,7 @@
       </w:pPr>
     </w:lvl>
   </w:abstractNum>
-  <w:abstractNum w:abstractNumId="3" w15:restartNumberingAfterBreak="0">
+  <w:abstractNum w:abstractNumId="3">
     <w:nsid w:val="FFFFFF7F"/>
     <w:multiLevelType w:val="singleLevel"/>
     <w:tmpl w:val="4E904E30"/>
@@ -1264,7 +1317,7 @@
       </w:pPr>
     </w:lvl>
   </w:abstractNum>
-  <w:abstractNum w:abstractNumId="4" w15:restartNumberingAfterBreak="0">
+  <w:abstractNum w:abstractNumId="4">
     <w:nsid w:val="FFFFFF80"/>
     <w:multiLevelType w:val="singleLevel"/>
     <w:tmpl w:val="90B633F0"/>
@@ -1284,7 +1337,7 @@
       </w:rPr>
     </w:lvl>
   </w:abstractNum>
-  <w:abstractNum w:abstractNumId="5" w15:restartNumberingAfterBreak="0">
+  <w:abstractNum w:abstractNumId="5">
     <w:nsid w:val="FFFFFF81"/>
     <w:multiLevelType w:val="singleLevel"/>
     <w:tmpl w:val="31BC43D4"/>
@@ -1304,7 +1357,7 @@
       </w:rPr>
     </w:lvl>
   </w:abstractNum>
-  <w:abstractNum w:abstractNumId="6" w15:restartNumberingAfterBreak="0">
+  <w:abstractNum w:abstractNumId="6">
     <w:nsid w:val="FFFFFF82"/>
     <w:multiLevelType w:val="singleLevel"/>
     <w:tmpl w:val="34BC8B9A"/>
@@ -1324,7 +1377,7 @@
       </w:rPr>
     </w:lvl>
   </w:abstractNum>
-  <w:abstractNum w:abstractNumId="7" w15:restartNumberingAfterBreak="0">
+  <w:abstractNum w:abstractNumId="7">
     <w:nsid w:val="FFFFFF83"/>
     <w:multiLevelType w:val="singleLevel"/>
     <w:tmpl w:val="32C039C8"/>
@@ -1344,7 +1397,7 @@
       </w:rPr>
     </w:lvl>
   </w:abstractNum>
-  <w:abstractNum w:abstractNumId="8" w15:restartNumberingAfterBreak="0">
+  <w:abstractNum w:abstractNumId="8">
     <w:nsid w:val="FFFFFF88"/>
     <w:multiLevelType w:val="singleLevel"/>
     <w:tmpl w:val="550063BE"/>
@@ -1366,7 +1419,7 @@
       </w:rPr>
     </w:lvl>
   </w:abstractNum>
-  <w:abstractNum w:abstractNumId="9" w15:restartNumberingAfterBreak="0">
+  <w:abstractNum w:abstractNumId="9">
     <w:nsid w:val="FFFFFF89"/>
     <w:multiLevelType w:val="singleLevel"/>
     <w:tmpl w:val="9724D226"/>
@@ -1386,7 +1439,7 @@
       </w:rPr>
     </w:lvl>
   </w:abstractNum>
-  <w:abstractNum w:abstractNumId="10" w15:restartNumberingAfterBreak="0">
+  <w:abstractNum w:abstractNumId="10">
     <w:nsid w:val="72A45BFE"/>
     <w:multiLevelType w:val="hybridMultilevel"/>
     <w:tmpl w:val="933E2CFC"/>
@@ -1550,7 +1603,7 @@
 </file>
 
 <file path=word/styles.xml><?xml version="1.0" encoding="utf-8"?>
-<w:styles xmlns:mc="http://schemas.openxmlformats.org/markup-compatibility/2006" xmlns:r="http://schemas.openxmlformats.org/officeDocument/2006/relationships" xmlns:w="http://schemas.openxmlformats.org/wordprocessingml/2006/main" xmlns:w14="http://schemas.microsoft.com/office/word/2010/wordml" xmlns:w15="http://schemas.microsoft.com/office/word/2012/wordml" xmlns:w16se="http://schemas.microsoft.com/office/word/2015/wordml/symex" mc:Ignorable="w14 w15 w16se">
+<w:styles xmlns:mc="http://schemas.openxmlformats.org/markup-compatibility/2006" xmlns:r="http://schemas.openxmlformats.org/officeDocument/2006/relationships" xmlns:w="http://schemas.openxmlformats.org/wordprocessingml/2006/main" xmlns:w14="http://schemas.microsoft.com/office/word/2010/wordml" mc:Ignorable="w14">
   <w:docDefaults>
     <w:rPrDefault>
       <w:rPr>
@@ -1564,371 +1617,151 @@
       </w:pPr>
     </w:pPrDefault>
   </w:docDefaults>
-  <w:latentStyles w:defLockedState="0" w:defUIPriority="99" w:defSemiHidden="0" w:defUnhideWhenUsed="0" w:defQFormat="0" w:count="372">
-    <w:lsdException w:name="Normal" w:uiPriority="0" w:qFormat="1"/>
-    <w:lsdException w:name="heading 1" w:uiPriority="0" w:qFormat="1"/>
-    <w:lsdException w:name="heading 2" w:semiHidden="1" w:uiPriority="0" w:unhideWhenUsed="1" w:qFormat="1"/>
-    <w:lsdException w:name="heading 3" w:semiHidden="1" w:uiPriority="9" w:unhideWhenUsed="1" w:qFormat="1"/>
-    <w:lsdException w:name="heading 4" w:semiHidden="1" w:uiPriority="1" w:unhideWhenUsed="1" w:qFormat="1"/>
-    <w:lsdException w:name="heading 5" w:semiHidden="1" w:uiPriority="1" w:unhideWhenUsed="1" w:qFormat="1"/>
-    <w:lsdException w:name="heading 6" w:semiHidden="1" w:uiPriority="1" w:unhideWhenUsed="1" w:qFormat="1"/>
-    <w:lsdException w:name="heading 7" w:semiHidden="1" w:uiPriority="1" w:unhideWhenUsed="1" w:qFormat="1"/>
-    <w:lsdException w:name="heading 8" w:semiHidden="1" w:uiPriority="1" w:unhideWhenUsed="1" w:qFormat="1"/>
-    <w:lsdException w:name="heading 9" w:semiHidden="1" w:uiPriority="1" w:unhideWhenUsed="1" w:qFormat="1"/>
-    <w:lsdException w:name="index 1" w:semiHidden="1" w:unhideWhenUsed="1"/>
-    <w:lsdException w:name="index 2" w:semiHidden="1" w:unhideWhenUsed="1"/>
-    <w:lsdException w:name="index 3" w:semiHidden="1" w:unhideWhenUsed="1"/>
-    <w:lsdException w:name="index 4" w:semiHidden="1" w:unhideWhenUsed="1"/>
-    <w:lsdException w:name="index 5" w:semiHidden="1" w:unhideWhenUsed="1"/>
-    <w:lsdException w:name="index 6" w:semiHidden="1" w:unhideWhenUsed="1"/>
-    <w:lsdException w:name="index 7" w:semiHidden="1" w:unhideWhenUsed="1"/>
-    <w:lsdException w:name="index 8" w:semiHidden="1" w:unhideWhenUsed="1"/>
-    <w:lsdException w:name="index 9" w:semiHidden="1" w:unhideWhenUsed="1"/>
-    <w:lsdException w:name="toc 1" w:semiHidden="1" w:uiPriority="39" w:unhideWhenUsed="1"/>
-    <w:lsdException w:name="toc 2" w:semiHidden="1" w:uiPriority="39" w:unhideWhenUsed="1"/>
-    <w:lsdException w:name="toc 3" w:semiHidden="1" w:uiPriority="39" w:unhideWhenUsed="1"/>
-    <w:lsdException w:name="toc 4" w:semiHidden="1" w:uiPriority="39" w:unhideWhenUsed="1"/>
-    <w:lsdException w:name="toc 5" w:semiHidden="1" w:uiPriority="39" w:unhideWhenUsed="1"/>
-    <w:lsdException w:name="toc 6" w:semiHidden="1" w:uiPriority="39" w:unhideWhenUsed="1"/>
-    <w:lsdException w:name="toc 7" w:semiHidden="1" w:uiPriority="39" w:unhideWhenUsed="1"/>
-    <w:lsdException w:name="toc 8" w:semiHidden="1" w:uiPriority="39" w:unhideWhenUsed="1"/>
-    <w:lsdException w:name="toc 9" w:semiHidden="1" w:uiPriority="39" w:unhideWhenUsed="1"/>
-    <w:lsdException w:name="Normal Indent" w:semiHidden="1" w:unhideWhenUsed="1"/>
-    <w:lsdException w:name="footnote text" w:semiHidden="1" w:uiPriority="0" w:unhideWhenUsed="1"/>
-    <w:lsdException w:name="annotation text" w:semiHidden="1" w:unhideWhenUsed="1"/>
-    <w:lsdException w:name="header" w:semiHidden="1" w:uiPriority="0" w:unhideWhenUsed="1"/>
-    <w:lsdException w:name="footer" w:semiHidden="1" w:unhideWhenUsed="1"/>
-    <w:lsdException w:name="index heading" w:semiHidden="1" w:unhideWhenUsed="1"/>
-    <w:lsdException w:name="caption" w:semiHidden="1" w:uiPriority="35" w:unhideWhenUsed="1" w:qFormat="1"/>
-    <w:lsdException w:name="table of figures" w:semiHidden="1" w:unhideWhenUsed="1"/>
-    <w:lsdException w:name="envelope address" w:semiHidden="1" w:unhideWhenUsed="1"/>
-    <w:lsdException w:name="envelope return" w:semiHidden="1" w:unhideWhenUsed="1"/>
-    <w:lsdException w:name="footnote reference" w:semiHidden="1" w:uiPriority="0" w:unhideWhenUsed="1"/>
-    <w:lsdException w:name="annotation reference" w:semiHidden="1" w:unhideWhenUsed="1"/>
-    <w:lsdException w:name="line number" w:semiHidden="1" w:unhideWhenUsed="1"/>
-    <w:lsdException w:name="page number" w:semiHidden="1" w:unhideWhenUsed="1"/>
-    <w:lsdException w:name="endnote reference" w:semiHidden="1" w:unhideWhenUsed="1"/>
-    <w:lsdException w:name="endnote text" w:semiHidden="1" w:unhideWhenUsed="1"/>
-    <w:lsdException w:name="table of authorities" w:semiHidden="1" w:unhideWhenUsed="1"/>
-    <w:lsdException w:name="macro" w:semiHidden="1" w:unhideWhenUsed="1"/>
-    <w:lsdException w:name="toa heading" w:semiHidden="1" w:unhideWhenUsed="1"/>
-    <w:lsdException w:name="List" w:semiHidden="1" w:unhideWhenUsed="1"/>
-    <w:lsdException w:name="List Bullet" w:semiHidden="1" w:uiPriority="1" w:unhideWhenUsed="1" w:qFormat="1"/>
-    <w:lsdException w:name="List Number" w:semiHidden="1" w:unhideWhenUsed="1" w:qFormat="1"/>
-    <w:lsdException w:name="List 2" w:semiHidden="1" w:unhideWhenUsed="1"/>
-    <w:lsdException w:name="List 3" w:semiHidden="1" w:unhideWhenUsed="1"/>
-    <w:lsdException w:name="List 4" w:semiHidden="1" w:unhideWhenUsed="1"/>
-    <w:lsdException w:name="List 5" w:semiHidden="1" w:unhideWhenUsed="1"/>
-    <w:lsdException w:name="List Bullet 2" w:semiHidden="1" w:unhideWhenUsed="1"/>
-    <w:lsdException w:name="List Bullet 3" w:semiHidden="1" w:unhideWhenUsed="1"/>
-    <w:lsdException w:name="List Bullet 4" w:semiHidden="1" w:unhideWhenUsed="1"/>
-    <w:lsdException w:name="List Bullet 5" w:semiHidden="1" w:unhideWhenUsed="1"/>
-    <w:lsdException w:name="List Number 2" w:semiHidden="1" w:unhideWhenUsed="1"/>
-    <w:lsdException w:name="List Number 3" w:semiHidden="1" w:unhideWhenUsed="1"/>
-    <w:lsdException w:name="List Number 4" w:semiHidden="1" w:unhideWhenUsed="1"/>
-    <w:lsdException w:name="List Number 5" w:semiHidden="1" w:unhideWhenUsed="1"/>
-    <w:lsdException w:name="Title" w:uiPriority="1" w:qFormat="1"/>
-    <w:lsdException w:name="Closing" w:semiHidden="1" w:unhideWhenUsed="1"/>
-    <w:lsdException w:name="Signature" w:semiHidden="1" w:unhideWhenUsed="1"/>
-    <w:lsdException w:name="Default Paragraph Font" w:semiHidden="1" w:uiPriority="1" w:unhideWhenUsed="1"/>
-    <w:lsdException w:name="Body Text" w:semiHidden="1" w:uiPriority="0" w:unhideWhenUsed="1"/>
-    <w:lsdException w:name="Body Text Indent" w:semiHidden="1" w:unhideWhenUsed="1"/>
-    <w:lsdException w:name="List Continue" w:semiHidden="1" w:unhideWhenUsed="1"/>
-    <w:lsdException w:name="List Continue 2" w:semiHidden="1" w:unhideWhenUsed="1"/>
-    <w:lsdException w:name="List Continue 3" w:semiHidden="1" w:unhideWhenUsed="1"/>
-    <w:lsdException w:name="List Continue 4" w:semiHidden="1" w:unhideWhenUsed="1"/>
-    <w:lsdException w:name="List Continue 5" w:semiHidden="1" w:unhideWhenUsed="1"/>
-    <w:lsdException w:name="Message Header" w:semiHidden="1" w:unhideWhenUsed="1"/>
-    <w:lsdException w:name="Subtitle" w:uiPriority="0" w:qFormat="1"/>
-    <w:lsdException w:name="Salutation" w:semiHidden="1" w:unhideWhenUsed="1"/>
-    <w:lsdException w:name="Date" w:semiHidden="1" w:uiPriority="0" w:unhideWhenUsed="1"/>
-    <w:lsdException w:name="Body Text First Indent" w:semiHidden="1" w:unhideWhenUsed="1"/>
-    <w:lsdException w:name="Body Text First Indent 2" w:semiHidden="1" w:unhideWhenUsed="1"/>
-    <w:lsdException w:name="Note Heading" w:semiHidden="1" w:unhideWhenUsed="1"/>
-    <w:lsdException w:name="Body Text 2" w:semiHidden="1" w:unhideWhenUsed="1"/>
-    <w:lsdException w:name="Body Text 3" w:semiHidden="1" w:unhideWhenUsed="1"/>
-    <w:lsdException w:name="Body Text Indent 2" w:semiHidden="1" w:unhideWhenUsed="1"/>
-    <w:lsdException w:name="Body Text Indent 3" w:semiHidden="1" w:unhideWhenUsed="1"/>
-    <w:lsdException w:name="Block Text" w:semiHidden="1" w:unhideWhenUsed="1"/>
-    <w:lsdException w:name="Hyperlink" w:semiHidden="1" w:unhideWhenUsed="1"/>
-    <w:lsdException w:name="FollowedHyperlink" w:semiHidden="1" w:unhideWhenUsed="1"/>
-    <w:lsdException w:name="Strong" w:uiPriority="22" w:qFormat="1"/>
-    <w:lsdException w:name="Emphasis" w:uiPriority="20" w:qFormat="1"/>
-    <w:lsdException w:name="Document Map" w:semiHidden="1" w:unhideWhenUsed="1"/>
-    <w:lsdException w:name="Plain Text" w:semiHidden="1" w:unhideWhenUsed="1"/>
-    <w:lsdException w:name="E-mail Signature" w:semiHidden="1" w:unhideWhenUsed="1"/>
-    <w:lsdException w:name="HTML Top of Form" w:semiHidden="1" w:unhideWhenUsed="1"/>
-    <w:lsdException w:name="HTML Bottom of Form" w:semiHidden="1" w:unhideWhenUsed="1"/>
-    <w:lsdException w:name="Normal (Web)" w:semiHidden="1" w:unhideWhenUsed="1"/>
-    <w:lsdException w:name="HTML Acronym" w:semiHidden="1" w:unhideWhenUsed="1"/>
-    <w:lsdException w:name="HTML Address" w:semiHidden="1" w:unhideWhenUsed="1"/>
-    <w:lsdException w:name="HTML Cite" w:semiHidden="1" w:unhideWhenUsed="1"/>
-    <w:lsdException w:name="HTML Code" w:semiHidden="1" w:unhideWhenUsed="1"/>
-    <w:lsdException w:name="HTML Definition" w:semiHidden="1" w:unhideWhenUsed="1"/>
-    <w:lsdException w:name="HTML Keyboard" w:semiHidden="1" w:unhideWhenUsed="1"/>
-    <w:lsdException w:name="HTML Preformatted" w:semiHidden="1" w:unhideWhenUsed="1"/>
-    <w:lsdException w:name="HTML Sample" w:semiHidden="1" w:unhideWhenUsed="1"/>
-    <w:lsdException w:name="HTML Typewriter" w:semiHidden="1" w:unhideWhenUsed="1"/>
-    <w:lsdException w:name="HTML Variable" w:semiHidden="1" w:unhideWhenUsed="1"/>
-    <w:lsdException w:name="Normal Table" w:semiHidden="1" w:unhideWhenUsed="1"/>
-    <w:lsdException w:name="annotation subject" w:semiHidden="1" w:unhideWhenUsed="1"/>
-    <w:lsdException w:name="No List" w:semiHidden="1" w:unhideWhenUsed="1"/>
-    <w:lsdException w:name="Outline List 1" w:semiHidden="1" w:unhideWhenUsed="1"/>
-    <w:lsdException w:name="Outline List 2" w:semiHidden="1" w:unhideWhenUsed="1"/>
-    <w:lsdException w:name="Outline List 3" w:semiHidden="1" w:unhideWhenUsed="1"/>
-    <w:lsdException w:name="Table Simple 1" w:semiHidden="1" w:unhideWhenUsed="1"/>
-    <w:lsdException w:name="Table Simple 2" w:semiHidden="1" w:unhideWhenUsed="1"/>
-    <w:lsdException w:name="Table Simple 3" w:semiHidden="1" w:unhideWhenUsed="1"/>
-    <w:lsdException w:name="Table Classic 1" w:semiHidden="1" w:unhideWhenUsed="1"/>
-    <w:lsdException w:name="Table Classic 2" w:semiHidden="1" w:unhideWhenUsed="1"/>
-    <w:lsdException w:name="Table Classic 3" w:semiHidden="1" w:unhideWhenUsed="1"/>
-    <w:lsdException w:name="Table Classic 4" w:semiHidden="1" w:unhideWhenUsed="1"/>
-    <w:lsdException w:name="Table Colorful 1" w:semiHidden="1" w:unhideWhenUsed="1"/>
-    <w:lsdException w:name="Table Colorful 2" w:semiHidden="1" w:unhideWhenUsed="1"/>
-    <w:lsdException w:name="Table Colorful 3" w:semiHidden="1" w:unhideWhenUsed="1"/>
-    <w:lsdException w:name="Table Columns 1" w:semiHidden="1" w:unhideWhenUsed="1"/>
-    <w:lsdException w:name="Table Columns 2" w:semiHidden="1" w:unhideWhenUsed="1"/>
-    <w:lsdException w:name="Table Columns 3" w:semiHidden="1" w:unhideWhenUsed="1"/>
-    <w:lsdException w:name="Table Columns 4" w:semiHidden="1" w:unhideWhenUsed="1"/>
-    <w:lsdException w:name="Table Columns 5" w:semiHidden="1" w:unhideWhenUsed="1"/>
-    <w:lsdException w:name="Table Grid 1" w:semiHidden="1" w:unhideWhenUsed="1"/>
-    <w:lsdException w:name="Table Grid 2" w:semiHidden="1" w:unhideWhenUsed="1"/>
-    <w:lsdException w:name="Table Grid 3" w:semiHidden="1" w:unhideWhenUsed="1"/>
-    <w:lsdException w:name="Table Grid 4" w:semiHidden="1" w:unhideWhenUsed="1"/>
-    <w:lsdException w:name="Table Grid 5" w:semiHidden="1" w:unhideWhenUsed="1"/>
-    <w:lsdException w:name="Table Grid 6" w:semiHidden="1" w:unhideWhenUsed="1"/>
-    <w:lsdException w:name="Table Grid 7" w:semiHidden="1" w:unhideWhenUsed="1"/>
-    <w:lsdException w:name="Table Grid 8" w:semiHidden="1" w:unhideWhenUsed="1"/>
-    <w:lsdException w:name="Table List 1" w:semiHidden="1" w:unhideWhenUsed="1"/>
-    <w:lsdException w:name="Table List 2" w:semiHidden="1" w:unhideWhenUsed="1"/>
-    <w:lsdException w:name="Table List 3" w:semiHidden="1" w:unhideWhenUsed="1"/>
-    <w:lsdException w:name="Table List 4" w:semiHidden="1" w:unhideWhenUsed="1"/>
-    <w:lsdException w:name="Table List 5" w:semiHidden="1" w:unhideWhenUsed="1"/>
-    <w:lsdException w:name="Table List 6" w:semiHidden="1" w:unhideWhenUsed="1"/>
-    <w:lsdException w:name="Table List 7" w:semiHidden="1" w:unhideWhenUsed="1"/>
-    <w:lsdException w:name="Table List 8" w:semiHidden="1" w:unhideWhenUsed="1"/>
-    <w:lsdException w:name="Table 3D effects 1" w:semiHidden="1" w:unhideWhenUsed="1"/>
-    <w:lsdException w:name="Table 3D effects 2" w:semiHidden="1" w:unhideWhenUsed="1"/>
-    <w:lsdException w:name="Table 3D effects 3" w:semiHidden="1" w:unhideWhenUsed="1"/>
-    <w:lsdException w:name="Table Contemporary" w:semiHidden="1" w:unhideWhenUsed="1"/>
-    <w:lsdException w:name="Table Elegant" w:semiHidden="1" w:unhideWhenUsed="1"/>
-    <w:lsdException w:name="Table Professional" w:semiHidden="1" w:unhideWhenUsed="1"/>
-    <w:lsdException w:name="Table Subtle 1" w:semiHidden="1" w:unhideWhenUsed="1"/>
-    <w:lsdException w:name="Table Subtle 2" w:semiHidden="1" w:unhideWhenUsed="1"/>
-    <w:lsdException w:name="Table Web 1" w:semiHidden="1" w:unhideWhenUsed="1"/>
-    <w:lsdException w:name="Table Web 2" w:semiHidden="1" w:unhideWhenUsed="1"/>
-    <w:lsdException w:name="Table Web 3" w:semiHidden="1" w:unhideWhenUsed="1"/>
-    <w:lsdException w:name="Balloon Text" w:semiHidden="1" w:unhideWhenUsed="1"/>
-    <w:lsdException w:name="Table Grid" w:uiPriority="59"/>
-    <w:lsdException w:name="Table Theme" w:semiHidden="1" w:unhideWhenUsed="1"/>
-    <w:lsdException w:name="Placeholder Text" w:semiHidden="1"/>
-    <w:lsdException w:name="No Spacing" w:uiPriority="1" w:qFormat="1"/>
-    <w:lsdException w:name="Light Shading" w:uiPriority="60"/>
-    <w:lsdException w:name="Light List" w:uiPriority="61"/>
-    <w:lsdException w:name="Light Grid" w:uiPriority="62"/>
-    <w:lsdException w:name="Medium Shading 1" w:uiPriority="63"/>
-    <w:lsdException w:name="Medium Shading 2" w:uiPriority="64"/>
-    <w:lsdException w:name="Medium List 1" w:uiPriority="65"/>
-    <w:lsdException w:name="Medium List 2" w:uiPriority="66"/>
-    <w:lsdException w:name="Medium Grid 1" w:uiPriority="67"/>
-    <w:lsdException w:name="Medium Grid 2" w:uiPriority="68"/>
-    <w:lsdException w:name="Medium Grid 3" w:uiPriority="69"/>
-    <w:lsdException w:name="Dark List" w:uiPriority="70"/>
-    <w:lsdException w:name="Colorful Shading" w:uiPriority="71"/>
-    <w:lsdException w:name="Colorful List" w:uiPriority="72"/>
-    <w:lsdException w:name="Colorful Grid" w:uiPriority="73"/>
-    <w:lsdException w:name="Light Shading Accent 1" w:uiPriority="60"/>
-    <w:lsdException w:name="Light List Accent 1" w:uiPriority="61"/>
-    <w:lsdException w:name="Light Grid Accent 1" w:uiPriority="62"/>
-    <w:lsdException w:name="Medium Shading 1 Accent 1" w:uiPriority="63"/>
-    <w:lsdException w:name="Medium Shading 2 Accent 1" w:uiPriority="64"/>
-    <w:lsdException w:name="Medium List 1 Accent 1" w:uiPriority="65"/>
-    <w:lsdException w:name="Revision" w:semiHidden="1"/>
-    <w:lsdException w:name="List Paragraph" w:uiPriority="34" w:qFormat="1"/>
-    <w:lsdException w:name="Quote" w:uiPriority="29" w:qFormat="1"/>
-    <w:lsdException w:name="Intense Quote" w:uiPriority="30" w:qFormat="1"/>
-    <w:lsdException w:name="Medium List 2 Accent 1" w:uiPriority="66"/>
-    <w:lsdException w:name="Medium Grid 1 Accent 1" w:uiPriority="67"/>
-    <w:lsdException w:name="Medium Grid 2 Accent 1" w:uiPriority="68"/>
-    <w:lsdException w:name="Medium Grid 3 Accent 1" w:uiPriority="69"/>
-    <w:lsdException w:name="Dark List Accent 1" w:uiPriority="70"/>
-    <w:lsdException w:name="Colorful Shading Accent 1" w:uiPriority="71"/>
-    <w:lsdException w:name="Colorful List Accent 1" w:uiPriority="72"/>
-    <w:lsdException w:name="Colorful Grid Accent 1" w:uiPriority="73"/>
-    <w:lsdException w:name="Light Shading Accent 2" w:uiPriority="60"/>
-    <w:lsdException w:name="Light List Accent 2" w:uiPriority="61"/>
-    <w:lsdException w:name="Light Grid Accent 2" w:uiPriority="62"/>
-    <w:lsdException w:name="Medium Shading 1 Accent 2" w:uiPriority="63"/>
-    <w:lsdException w:name="Medium Shading 2 Accent 2" w:uiPriority="64"/>
-    <w:lsdException w:name="Medium List 1 Accent 2" w:uiPriority="65"/>
-    <w:lsdException w:name="Medium List 2 Accent 2" w:uiPriority="66"/>
-    <w:lsdException w:name="Medium Grid 1 Accent 2" w:uiPriority="67"/>
-    <w:lsdException w:name="Medium Grid 2 Accent 2" w:uiPriority="68"/>
-    <w:lsdException w:name="Medium Grid 3 Accent 2" w:uiPriority="69"/>
-    <w:lsdException w:name="Dark List Accent 2" w:uiPriority="70"/>
-    <w:lsdException w:name="Colorful Shading Accent 2" w:uiPriority="71"/>
-    <w:lsdException w:name="Colorful List Accent 2" w:uiPriority="72"/>
-    <w:lsdException w:name="Colorful Grid Accent 2" w:uiPriority="73"/>
-    <w:lsdException w:name="Light Shading Accent 3" w:uiPriority="60"/>
-    <w:lsdException w:name="Light List Accent 3" w:uiPriority="61"/>
-    <w:lsdException w:name="Light Grid Accent 3" w:uiPriority="62"/>
-    <w:lsdException w:name="Medium Shading 1 Accent 3" w:uiPriority="63"/>
-    <w:lsdException w:name="Medium Shading 2 Accent 3" w:uiPriority="64"/>
-    <w:lsdException w:name="Medium List 1 Accent 3" w:uiPriority="65"/>
-    <w:lsdException w:name="Medium List 2 Accent 3" w:uiPriority="66"/>
-    <w:lsdException w:name="Medium Grid 1 Accent 3" w:uiPriority="67"/>
-    <w:lsdException w:name="Medium Grid 2 Accent 3" w:uiPriority="68"/>
-    <w:lsdException w:name="Medium Grid 3 Accent 3" w:uiPriority="69"/>
-    <w:lsdException w:name="Dark List Accent 3" w:uiPriority="70"/>
-    <w:lsdException w:name="Colorful Shading Accent 3" w:uiPriority="71"/>
-    <w:lsdException w:name="Colorful List Accent 3" w:uiPriority="72"/>
-    <w:lsdException w:name="Colorful Grid Accent 3" w:uiPriority="73"/>
-    <w:lsdException w:name="Light Shading Accent 4" w:uiPriority="60"/>
-    <w:lsdException w:name="Light List Accent 4" w:uiPriority="61"/>
-    <w:lsdException w:name="Light Grid Accent 4" w:uiPriority="62"/>
-    <w:lsdException w:name="Medium Shading 1 Accent 4" w:uiPriority="63"/>
-    <w:lsdException w:name="Medium Shading 2 Accent 4" w:uiPriority="64"/>
-    <w:lsdException w:name="Medium List 1 Accent 4" w:uiPriority="65"/>
-    <w:lsdException w:name="Medium List 2 Accent 4" w:uiPriority="66"/>
-    <w:lsdException w:name="Medium Grid 1 Accent 4" w:uiPriority="67"/>
-    <w:lsdException w:name="Medium Grid 2 Accent 4" w:uiPriority="68"/>
-    <w:lsdException w:name="Medium Grid 3 Accent 4" w:uiPriority="69"/>
-    <w:lsdException w:name="Dark List Accent 4" w:uiPriority="70"/>
-    <w:lsdException w:name="Colorful Shading Accent 4" w:uiPriority="71"/>
-    <w:lsdException w:name="Colorful List Accent 4" w:uiPriority="72"/>
-    <w:lsdException w:name="Colorful Grid Accent 4" w:uiPriority="73"/>
-    <w:lsdException w:name="Light Shading Accent 5" w:uiPriority="60"/>
-    <w:lsdException w:name="Light List Accent 5" w:uiPriority="61"/>
-    <w:lsdException w:name="Light Grid Accent 5" w:uiPriority="62"/>
-    <w:lsdException w:name="Medium Shading 1 Accent 5" w:uiPriority="63"/>
-    <w:lsdException w:name="Medium Shading 2 Accent 5" w:uiPriority="64"/>
-    <w:lsdException w:name="Medium List 1 Accent 5" w:uiPriority="65"/>
-    <w:lsdException w:name="Medium List 2 Accent 5" w:uiPriority="66"/>
-    <w:lsdException w:name="Medium Grid 1 Accent 5" w:uiPriority="67"/>
-    <w:lsdException w:name="Medium Grid 2 Accent 5" w:uiPriority="68"/>
-    <w:lsdException w:name="Medium Grid 3 Accent 5" w:uiPriority="69"/>
-    <w:lsdException w:name="Dark List Accent 5" w:uiPriority="70"/>
-    <w:lsdException w:name="Colorful Shading Accent 5" w:uiPriority="71"/>
-    <w:lsdException w:name="Colorful List Accent 5" w:uiPriority="72"/>
-    <w:lsdException w:name="Colorful Grid Accent 5" w:uiPriority="73"/>
-    <w:lsdException w:name="Light Shading Accent 6" w:uiPriority="60"/>
-    <w:lsdException w:name="Light List Accent 6" w:uiPriority="61"/>
-    <w:lsdException w:name="Light Grid Accent 6" w:uiPriority="62"/>
-    <w:lsdException w:name="Medium Shading 1 Accent 6" w:uiPriority="63"/>
-    <w:lsdException w:name="Medium Shading 2 Accent 6" w:uiPriority="64"/>
-    <w:lsdException w:name="Medium List 1 Accent 6" w:uiPriority="65"/>
-    <w:lsdException w:name="Medium List 2 Accent 6" w:uiPriority="66"/>
-    <w:lsdException w:name="Medium Grid 1 Accent 6" w:uiPriority="67"/>
-    <w:lsdException w:name="Medium Grid 2 Accent 6" w:uiPriority="68"/>
-    <w:lsdException w:name="Medium Grid 3 Accent 6" w:uiPriority="69"/>
-    <w:lsdException w:name="Dark List Accent 6" w:uiPriority="70"/>
-    <w:lsdException w:name="Colorful Shading Accent 6" w:uiPriority="71"/>
-    <w:lsdException w:name="Colorful List Accent 6" w:uiPriority="72"/>
-    <w:lsdException w:name="Colorful Grid Accent 6" w:uiPriority="73"/>
-    <w:lsdException w:name="Subtle Emphasis" w:uiPriority="19" w:qFormat="1"/>
-    <w:lsdException w:name="Intense Emphasis" w:uiPriority="21" w:qFormat="1"/>
-    <w:lsdException w:name="Subtle Reference" w:uiPriority="31" w:qFormat="1"/>
-    <w:lsdException w:name="Intense Reference" w:uiPriority="32" w:qFormat="1"/>
-    <w:lsdException w:name="Book Title" w:uiPriority="33" w:qFormat="1"/>
-    <w:lsdException w:name="Bibliography" w:semiHidden="1" w:uiPriority="37" w:unhideWhenUsed="1"/>
-    <w:lsdException w:name="TOC Heading" w:semiHidden="1" w:uiPriority="39" w:unhideWhenUsed="1" w:qFormat="1"/>
-    <w:lsdException w:name="Grid Table 3" w:semiHidden="1" w:unhideWhenUsed="1"/>
-    <w:lsdException w:name="Grid Table 4" w:uiPriority="49"/>
-    <w:lsdException w:name="Grid Table 5 Dark" w:uiPriority="50"/>
-    <w:lsdException w:name="Grid Table 6 Colorful" w:uiPriority="51"/>
-    <w:lsdException w:name="Grid Table 7 Colorful" w:uiPriority="52"/>
-    <w:lsdException w:name="Grid Table 1 Light Accent 1" w:uiPriority="46"/>
-    <w:lsdException w:name="Grid Table 2 Accent 1" w:uiPriority="47"/>
-    <w:lsdException w:name="Grid Table 3 Accent 1" w:uiPriority="48"/>
-    <w:lsdException w:name="Grid Table 4 Accent 1" w:uiPriority="49"/>
-    <w:lsdException w:name="Grid Table 5 Dark Accent 1" w:uiPriority="50"/>
-    <w:lsdException w:name="Grid Table 6 Colorful Accent 1" w:uiPriority="51"/>
-    <w:lsdException w:name="Grid Table 7 Colorful Accent 1" w:uiPriority="52"/>
-    <w:lsdException w:name="Grid Table 1 Light Accent 2" w:uiPriority="46"/>
-    <w:lsdException w:name="Grid Table 2 Accent 2" w:uiPriority="47"/>
-    <w:lsdException w:name="Grid Table 3 Accent 2" w:uiPriority="48"/>
-    <w:lsdException w:name="Grid Table 4 Accent 2" w:uiPriority="49"/>
-    <w:lsdException w:name="Grid Table 5 Dark Accent 2" w:uiPriority="50"/>
-    <w:lsdException w:name="Grid Table 6 Colorful Accent 2" w:uiPriority="51"/>
-    <w:lsdException w:name="Grid Table 7 Colorful Accent 2" w:uiPriority="52"/>
-    <w:lsdException w:name="Grid Table 1 Light Accent 3" w:uiPriority="46"/>
-    <w:lsdException w:name="Grid Table 2 Accent 3" w:uiPriority="47"/>
-    <w:lsdException w:name="Grid Table 3 Accent 3" w:uiPriority="48"/>
-    <w:lsdException w:name="Grid Table 4 Accent 3" w:uiPriority="49"/>
-    <w:lsdException w:name="Grid Table 5 Dark Accent 3" w:uiPriority="50"/>
-    <w:lsdException w:name="Grid Table 6 Colorful Accent 3" w:uiPriority="51"/>
-    <w:lsdException w:name="Grid Table 7 Colorful Accent 3" w:uiPriority="52"/>
-    <w:lsdException w:name="Grid Table 1 Light Accent 4" w:uiPriority="46"/>
-    <w:lsdException w:name="Grid Table 2 Accent 4" w:uiPriority="47"/>
-    <w:lsdException w:name="Grid Table 3 Accent 4" w:uiPriority="48"/>
-    <w:lsdException w:name="Grid Table 4 Accent 4" w:uiPriority="49"/>
-    <w:lsdException w:name="Grid Table 5 Dark Accent 4" w:uiPriority="50"/>
-    <w:lsdException w:name="Grid Table 6 Colorful Accent 4" w:uiPriority="51"/>
-    <w:lsdException w:name="Grid Table 7 Colorful Accent 4" w:uiPriority="52"/>
-    <w:lsdException w:name="Grid Table 1 Light Accent 5" w:uiPriority="46"/>
-    <w:lsdException w:name="Grid Table 2 Accent 5" w:uiPriority="47"/>
-    <w:lsdException w:name="Grid Table 3 Accent 5" w:uiPriority="48"/>
-    <w:lsdException w:name="Grid Table 4 Accent 5" w:uiPriority="49"/>
-    <w:lsdException w:name="Grid Table 5 Dark Accent 5" w:uiPriority="50"/>
-    <w:lsdException w:name="Grid Table 6 Colorful Accent 5" w:uiPriority="51"/>
-    <w:lsdException w:name="Grid Table 7 Colorful Accent 5" w:uiPriority="52"/>
-    <w:lsdException w:name="Grid Table 1 Light Accent 6" w:uiPriority="46"/>
-    <w:lsdException w:name="Grid Table 2 Accent 6" w:uiPriority="47"/>
-    <w:lsdException w:name="Grid Table 3 Accent 6" w:uiPriority="48"/>
-    <w:lsdException w:name="Grid Table 4 Accent 6" w:uiPriority="49"/>
-    <w:lsdException w:name="Grid Table 5 Dark Accent 6" w:uiPriority="50"/>
-    <w:lsdException w:name="Grid Table 6 Colorful Accent 6" w:uiPriority="51"/>
-    <w:lsdException w:name="Grid Table 7 Colorful Accent 6" w:uiPriority="52"/>
-    <w:lsdException w:name="List Table 1 Light" w:uiPriority="46"/>
-    <w:lsdException w:name="List Table 2" w:uiPriority="47"/>
-    <w:lsdException w:name="List Table 3" w:uiPriority="48"/>
-    <w:lsdException w:name="List Table 4" w:uiPriority="49"/>
-    <w:lsdException w:name="List Table 5 Dark" w:uiPriority="50"/>
-    <w:lsdException w:name="List Table 6 Colorful" w:uiPriority="51"/>
-    <w:lsdException w:name="List Table 7 Colorful" w:uiPriority="52"/>
-    <w:lsdException w:name="List Table 1 Light Accent 1" w:uiPriority="46"/>
-    <w:lsdException w:name="List Table 2 Accent 1" w:uiPriority="47"/>
-    <w:lsdException w:name="List Table 3 Accent 1" w:uiPriority="48"/>
-    <w:lsdException w:name="List Table 4 Accent 1" w:uiPriority="49"/>
-    <w:lsdException w:name="List Table 5 Dark Accent 1" w:uiPriority="50"/>
-    <w:lsdException w:name="List Table 6 Colorful Accent 1" w:uiPriority="51"/>
-    <w:lsdException w:name="List Table 7 Colorful Accent 1" w:uiPriority="52"/>
-    <w:lsdException w:name="List Table 1 Light Accent 2" w:uiPriority="46"/>
-    <w:lsdException w:name="List Table 2 Accent 2" w:uiPriority="47"/>
-    <w:lsdException w:name="List Table 3 Accent 2" w:uiPriority="48"/>
-    <w:lsdException w:name="List Table 4 Accent 2" w:uiPriority="49"/>
-    <w:lsdException w:name="List Table 5 Dark Accent 2" w:uiPriority="50"/>
-    <w:lsdException w:name="List Table 6 Colorful Accent 2" w:uiPriority="51"/>
-    <w:lsdException w:name="List Table 7 Colorful Accent 2" w:uiPriority="52"/>
-    <w:lsdException w:name="List Table 1 Light Accent 3" w:uiPriority="46"/>
-    <w:lsdException w:name="List Table 2 Accent 3" w:uiPriority="47"/>
-    <w:lsdException w:name="List Table 3 Accent 3" w:uiPriority="48"/>
-    <w:lsdException w:name="List Table 4 Accent 3" w:uiPriority="49"/>
-    <w:lsdException w:name="List Table 5 Dark Accent 3" w:uiPriority="50"/>
-    <w:lsdException w:name="List Table 6 Colorful Accent 3" w:uiPriority="51"/>
-    <w:lsdException w:name="List Table 7 Colorful Accent 3" w:uiPriority="52"/>
-    <w:lsdException w:name="List Table 1 Light Accent 4" w:uiPriority="46"/>
-    <w:lsdException w:name="List Table 2 Accent 4" w:uiPriority="47"/>
-    <w:lsdException w:name="List Table 3 Accent 4" w:uiPriority="48"/>
-    <w:lsdException w:name="List Table 4 Accent 4" w:uiPriority="49"/>
-    <w:lsdException w:name="List Table 5 Dark Accent 4" w:uiPriority="50"/>
-    <w:lsdException w:name="List Table 6 Colorful Accent 4" w:uiPriority="51"/>
-    <w:lsdException w:name="List Table 7 Colorful Accent 4" w:uiPriority="52"/>
-    <w:lsdException w:name="List Table 1 Light Accent 5" w:uiPriority="46"/>
-    <w:lsdException w:name="List Table 2 Accent 5" w:uiPriority="47"/>
-    <w:lsdException w:name="List Table 3 Accent 5" w:uiPriority="48"/>
-    <w:lsdException w:name="List Table 4 Accent 5" w:uiPriority="49"/>
-    <w:lsdException w:name="List Table 5 Dark Accent 5" w:uiPriority="50"/>
-    <w:lsdException w:name="List Table 6 Colorful Accent 5" w:uiPriority="51"/>
-    <w:lsdException w:name="List Table 7 Colorful Accent 5" w:uiPriority="52"/>
-    <w:lsdException w:name="List Table 1 Light Accent 6" w:uiPriority="46"/>
-    <w:lsdException w:name="List Table 2 Accent 6" w:uiPriority="47"/>
-    <w:lsdException w:name="List Table 3 Accent 6" w:uiPriority="48"/>
-    <w:lsdException w:name="List Table 4 Accent 6" w:uiPriority="49"/>
-    <w:lsdException w:name="List Table 5 Dark Accent 6" w:uiPriority="50"/>
-    <w:lsdException w:name="List Table 6 Colorful Accent 6" w:uiPriority="51"/>
-    <w:lsdException w:name="List Table 7 Colorful Accent 6" w:uiPriority="52"/>
-    <w:lsdException w:name="Mention" w:semiHidden="1" w:unhideWhenUsed="1"/>
+  <w:latentStyles w:defLockedState="0" w:defUIPriority="99" w:defSemiHidden="1" w:defUnhideWhenUsed="1" w:defQFormat="0" w:count="267">
+    <w:lsdException w:name="Normal" w:semiHidden="0" w:uiPriority="0" w:unhideWhenUsed="0" w:qFormat="1"/>
+    <w:lsdException w:name="heading 1" w:semiHidden="0" w:uiPriority="0" w:unhideWhenUsed="0" w:qFormat="1"/>
+    <w:lsdException w:name="heading 2" w:uiPriority="0" w:qFormat="1"/>
+    <w:lsdException w:name="heading 3" w:uiPriority="9" w:qFormat="1"/>
+    <w:lsdException w:name="heading 4" w:uiPriority="1" w:qFormat="1"/>
+    <w:lsdException w:name="heading 5" w:uiPriority="1" w:qFormat="1"/>
+    <w:lsdException w:name="heading 6" w:uiPriority="1" w:qFormat="1"/>
+    <w:lsdException w:name="heading 7" w:uiPriority="1" w:qFormat="1"/>
+    <w:lsdException w:name="heading 8" w:uiPriority="1" w:qFormat="1"/>
+    <w:lsdException w:name="heading 9" w:uiPriority="1" w:qFormat="1"/>
+    <w:lsdException w:name="toc 1" w:uiPriority="39"/>
+    <w:lsdException w:name="toc 2" w:uiPriority="39"/>
+    <w:lsdException w:name="toc 3" w:uiPriority="39"/>
+    <w:lsdException w:name="toc 4" w:uiPriority="39"/>
+    <w:lsdException w:name="toc 5" w:uiPriority="39"/>
+    <w:lsdException w:name="toc 6" w:uiPriority="39"/>
+    <w:lsdException w:name="toc 7" w:uiPriority="39"/>
+    <w:lsdException w:name="toc 8" w:uiPriority="39"/>
+    <w:lsdException w:name="toc 9" w:uiPriority="39"/>
+    <w:lsdException w:name="footnote text" w:uiPriority="0"/>
+    <w:lsdException w:name="header" w:uiPriority="0"/>
+    <w:lsdException w:name="caption" w:uiPriority="35" w:qFormat="1"/>
+    <w:lsdException w:name="footnote reference" w:uiPriority="0"/>
+    <w:lsdException w:name="List Bullet" w:uiPriority="1" w:qFormat="1"/>
+    <w:lsdException w:name="List Number" w:qFormat="1"/>
+    <w:lsdException w:name="Title" w:semiHidden="0" w:uiPriority="1" w:unhideWhenUsed="0" w:qFormat="1"/>
+    <w:lsdException w:name="Default Paragraph Font" w:uiPriority="1"/>
+    <w:lsdException w:name="Body Text" w:uiPriority="0"/>
+    <w:lsdException w:name="Subtitle" w:semiHidden="0" w:uiPriority="0" w:unhideWhenUsed="0" w:qFormat="1"/>
+    <w:lsdException w:name="Date" w:uiPriority="0"/>
+    <w:lsdException w:name="Strong" w:semiHidden="0" w:uiPriority="22" w:unhideWhenUsed="0" w:qFormat="1"/>
+    <w:lsdException w:name="Emphasis" w:semiHidden="0" w:uiPriority="20" w:unhideWhenUsed="0" w:qFormat="1"/>
+    <w:lsdException w:name="Table Grid" w:semiHidden="0" w:uiPriority="59" w:unhideWhenUsed="0"/>
+    <w:lsdException w:name="Placeholder Text" w:unhideWhenUsed="0"/>
+    <w:lsdException w:name="No Spacing" w:semiHidden="0" w:uiPriority="1" w:unhideWhenUsed="0" w:qFormat="1"/>
+    <w:lsdException w:name="Light Shading" w:semiHidden="0" w:uiPriority="60" w:unhideWhenUsed="0"/>
+    <w:lsdException w:name="Light List" w:semiHidden="0" w:uiPriority="61" w:unhideWhenUsed="0"/>
+    <w:lsdException w:name="Light Grid" w:semiHidden="0" w:uiPriority="62" w:unhideWhenUsed="0"/>
+    <w:lsdException w:name="Medium Shading 1" w:semiHidden="0" w:uiPriority="63" w:unhideWhenUsed="0"/>
+    <w:lsdException w:name="Medium Shading 2" w:semiHidden="0" w:uiPriority="64" w:unhideWhenUsed="0"/>
+    <w:lsdException w:name="Medium List 1" w:semiHidden="0" w:uiPriority="65" w:unhideWhenUsed="0"/>
+    <w:lsdException w:name="Medium List 2" w:semiHidden="0" w:uiPriority="66" w:unhideWhenUsed="0"/>
+    <w:lsdException w:name="Medium Grid 1" w:semiHidden="0" w:uiPriority="67" w:unhideWhenUsed="0"/>
+    <w:lsdException w:name="Medium Grid 2" w:semiHidden="0" w:uiPriority="68" w:unhideWhenUsed="0"/>
+    <w:lsdException w:name="Medium Grid 3" w:semiHidden="0" w:uiPriority="69" w:unhideWhenUsed="0"/>
+    <w:lsdException w:name="Dark List" w:semiHidden="0" w:uiPriority="70" w:unhideWhenUsed="0"/>
+    <w:lsdException w:name="Colorful Shading" w:semiHidden="0" w:uiPriority="71" w:unhideWhenUsed="0"/>
+    <w:lsdException w:name="Colorful List" w:semiHidden="0" w:uiPriority="72" w:unhideWhenUsed="0"/>
+    <w:lsdException w:name="Colorful Grid" w:semiHidden="0" w:uiPriority="73" w:unhideWhenUsed="0"/>
+    <w:lsdException w:name="Light Shading Accent 1" w:semiHidden="0" w:uiPriority="60" w:unhideWhenUsed="0"/>
+    <w:lsdException w:name="Light List Accent 1" w:semiHidden="0" w:uiPriority="61" w:unhideWhenUsed="0"/>
+    <w:lsdException w:name="Light Grid Accent 1" w:semiHidden="0" w:uiPriority="62" w:unhideWhenUsed="0"/>
+    <w:lsdException w:name="Medium Shading 1 Accent 1" w:semiHidden="0" w:uiPriority="63" w:unhideWhenUsed="0"/>
+    <w:lsdException w:name="Medium Shading 2 Accent 1" w:semiHidden="0" w:uiPriority="64" w:unhideWhenUsed="0"/>
+    <w:lsdException w:name="Medium List 1 Accent 1" w:semiHidden="0" w:uiPriority="65" w:unhideWhenUsed="0"/>
+    <w:lsdException w:name="Revision" w:unhideWhenUsed="0"/>
+    <w:lsdException w:name="List Paragraph" w:semiHidden="0" w:uiPriority="34" w:unhideWhenUsed="0" w:qFormat="1"/>
+    <w:lsdException w:name="Quote" w:semiHidden="0" w:uiPriority="29" w:unhideWhenUsed="0" w:qFormat="1"/>
+    <w:lsdException w:name="Intense Quote" w:semiHidden="0" w:uiPriority="30" w:unhideWhenUsed="0" w:qFormat="1"/>
+    <w:lsdException w:name="Medium List 2 Accent 1" w:semiHidden="0" w:uiPriority="66" w:unhideWhenUsed="0"/>
+    <w:lsdException w:name="Medium Grid 1 Accent 1" w:semiHidden="0" w:uiPriority="67" w:unhideWhenUsed="0"/>
+    <w:lsdException w:name="Medium Grid 2 Accent 1" w:semiHidden="0" w:uiPriority="68" w:unhideWhenUsed="0"/>
+    <w:lsdException w:name="Medium Grid 3 Accent 1" w:semiHidden="0" w:uiPriority="69" w:unhideWhenUsed="0"/>
+    <w:lsdException w:name="Dark List Accent 1" w:semiHidden="0" w:uiPriority="70" w:unhideWhenUsed="0"/>
+    <w:lsdException w:name="Colorful Shading Accent 1" w:semiHidden="0" w:uiPriority="71" w:unhideWhenUsed="0"/>
+    <w:lsdException w:name="Colorful List Accent 1" w:semiHidden="0" w:uiPriority="72" w:unhideWhenUsed="0"/>
+    <w:lsdException w:name="Colorful Grid Accent 1" w:semiHidden="0" w:uiPriority="73" w:unhideWhenUsed="0"/>
+    <w:lsdException w:name="Light Shading Accent 2" w:semiHidden="0" w:uiPriority="60" w:unhideWhenUsed="0"/>
+    <w:lsdException w:name="Light List Accent 2" w:semiHidden="0" w:uiPriority="61" w:unhideWhenUsed="0"/>
+    <w:lsdException w:name="Light Grid Accent 2" w:semiHidden="0" w:uiPriority="62" w:unhideWhenUsed="0"/>
+    <w:lsdException w:name="Medium Shading 1 Accent 2" w:semiHidden="0" w:uiPriority="63" w:unhideWhenUsed="0"/>
+    <w:lsdException w:name="Medium Shading 2 Accent 2" w:semiHidden="0" w:uiPriority="64" w:unhideWhenUsed="0"/>
+    <w:lsdException w:name="Medium List 1 Accent 2" w:semiHidden="0" w:uiPriority="65" w:unhideWhenUsed="0"/>
+    <w:lsdException w:name="Medium List 2 Accent 2" w:semiHidden="0" w:uiPriority="66" w:unhideWhenUsed="0"/>
+    <w:lsdException w:name="Medium Grid 1 Accent 2" w:semiHidden="0" w:uiPriority="67" w:unhideWhenUsed="0"/>
+    <w:lsdException w:name="Medium Grid 2 Accent 2" w:semiHidden="0" w:uiPriority="68" w:unhideWhenUsed="0"/>
+    <w:lsdException w:name="Medium Grid 3 Accent 2" w:semiHidden="0" w:uiPriority="69" w:unhideWhenUsed="0"/>
+    <w:lsdException w:name="Dark List Accent 2" w:semiHidden="0" w:uiPriority="70" w:unhideWhenUsed="0"/>
+    <w:lsdException w:name="Colorful Shading Accent 2" w:semiHidden="0" w:uiPriority="71" w:unhideWhenUsed="0"/>
+    <w:lsdException w:name="Colorful List Accent 2" w:semiHidden="0" w:uiPriority="72" w:unhideWhenUsed="0"/>
+    <w:lsdException w:name="Colorful Grid Accent 2" w:semiHidden="0" w:uiPriority="73" w:unhideWhenUsed="0"/>
+    <w:lsdException w:name="Light Shading Accent 3" w:semiHidden="0" w:uiPriority="60" w:unhideWhenUsed="0"/>
+    <w:lsdException w:name="Light List Accent 3" w:semiHidden="0" w:uiPriority="61" w:unhideWhenUsed="0"/>
+    <w:lsdException w:name="Light Grid Accent 3" w:semiHidden="0" w:uiPriority="62" w:unhideWhenUsed="0"/>
+    <w:lsdException w:name="Medium Shading 1 Accent 3" w:semiHidden="0" w:uiPriority="63" w:unhideWhenUsed="0"/>
+    <w:lsdException w:name="Medium Shading 2 Accent 3" w:semiHidden="0" w:uiPriority="64" w:unhideWhenUsed="0"/>
+    <w:lsdException w:name="Medium List 1 Accent 3" w:semiHidden="0" w:uiPriority="65" w:unhideWhenUsed="0"/>
+    <w:lsdException w:name="Medium List 2 Accent 3" w:semiHidden="0" w:uiPriority="66" w:unhideWhenUsed="0"/>
+    <w:lsdException w:name="Medium Grid 1 Accent 3" w:semiHidden="0" w:uiPriority="67" w:unhideWhenUsed="0"/>
+    <w:lsdException w:name="Medium Grid 2 Accent 3" w:semiHidden="0" w:uiPriority="68" w:unhideWhenUsed="0"/>
+    <w:lsdException w:name="Medium Grid 3 Accent 3" w:semiHidden="0" w:uiPriority="69" w:unhideWhenUsed="0"/>
+    <w:lsdException w:name="Dark List Accent 3" w:semiHidden="0" w:uiPriority="70" w:unhideWhenUsed="0"/>
+    <w:lsdException w:name="Colorful Shading Accent 3" w:semiHidden="0" w:uiPriority="71" w:unhideWhenUsed="0"/>
+    <w:lsdException w:name="Colorful List Accent 3" w:semiHidden="0" w:uiPriority="72" w:unhideWhenUsed="0"/>
+    <w:lsdException w:name="Colorful Grid Accent 3" w:semiHidden="0" w:uiPriority="73" w:unhideWhenUsed="0"/>
+    <w:lsdException w:name="Light Shading Accent 4" w:semiHidden="0" w:uiPriority="60" w:unhideWhenUsed="0"/>
+    <w:lsdException w:name="Light List Accent 4" w:semiHidden="0" w:uiPriority="61" w:unhideWhenUsed="0"/>
+    <w:lsdException w:name="Light Grid Accent 4" w:semiHidden="0" w:uiPriority="62" w:unhideWhenUsed="0"/>
+    <w:lsdException w:name="Medium Shading 1 Accent 4" w:semiHidden="0" w:uiPriority="63" w:unhideWhenUsed="0"/>
+    <w:lsdException w:name="Medium Shading 2 Accent 4" w:semiHidden="0" w:uiPriority="64" w:unhideWhenUsed="0"/>
+    <w:lsdException w:name="Medium List 1 Accent 4" w:semiHidden="0" w:uiPriority="65" w:unhideWhenUsed="0"/>
+    <w:lsdException w:name="Medium List 2 Accent 4" w:semiHidden="0" w:uiPriority="66" w:unhideWhenUsed="0"/>
+    <w:lsdException w:name="Medium Grid 1 Accent 4" w:semiHidden="0" w:uiPriority="67" w:unhideWhenUsed="0"/>
+    <w:lsdException w:name="Medium Grid 2 Accent 4" w:semiHidden="0" w:uiPriority="68" w:unhideWhenUsed="0"/>
+    <w:lsdException w:name="Medium Grid 3 Accent 4" w:semiHidden="0" w:uiPriority="69" w:unhideWhenUsed="0"/>
+    <w:lsdException w:name="Dark List Accent 4" w:semiHidden="0" w:uiPriority="70" w:unhideWhenUsed="0"/>
+    <w:lsdException w:name="Colorful Shading Accent 4" w:semiHidden="0" w:uiPriority="71" w:unhideWhenUsed="0"/>
+    <w:lsdException w:name="Colorful List Accent 4" w:semiHidden="0" w:uiPriority="72" w:unhideWhenUsed="0"/>
+    <w:lsdException w:name="Colorful Grid Accent 4" w:semiHidden="0" w:uiPriority="73" w:unhideWhenUsed="0"/>
+    <w:lsdException w:name="Light Shading Accent 5" w:semiHidden="0" w:uiPriority="60" w:unhideWhenUsed="0"/>
+    <w:lsdException w:name="Light List Accent 5" w:semiHidden="0" w:uiPriority="61" w:unhideWhenUsed="0"/>
+    <w:lsdException w:name="Light Grid Accent 5" w:semiHidden="0" w:uiPriority="62" w:unhideWhenUsed="0"/>
+    <w:lsdException w:name="Medium Shading 1 Accent 5" w:semiHidden="0" w:uiPriority="63" w:unhideWhenUsed="0"/>
+    <w:lsdException w:name="Medium Shading 2 Accent 5" w:semiHidden="0" w:uiPriority="64" w:unhideWhenUsed="0"/>
+    <w:lsdException w:name="Medium List 1 Accent 5" w:semiHidden="0" w:uiPriority="65" w:unhideWhenUsed="0"/>
+    <w:lsdException w:name="Medium List 2 Accent 5" w:semiHidden="0" w:uiPriority="66" w:unhideWhenUsed="0"/>
+    <w:lsdException w:name="Medium Grid 1 Accent 5" w:semiHidden="0" w:uiPriority="67" w:unhideWhenUsed="0"/>
+    <w:lsdException w:name="Medium Grid 2 Accent 5" w:semiHidden="0" w:uiPriority="68" w:unhideWhenUsed="0"/>
+    <w:lsdException w:name="Medium Grid 3 Accent 5" w:semiHidden="0" w:uiPriority="69" w:unhideWhenUsed="0"/>
+    <w:lsdException w:name="Dark List Accent 5" w:semiHidden="0" w:uiPriority="70" w:unhideWhenUsed="0"/>
+    <w:lsdException w:name="Colorful Shading Accent 5" w:semiHidden="0" w:uiPriority="71" w:unhideWhenUsed="0"/>
+    <w:lsdException w:name="Colorful List Accent 5" w:semiHidden="0" w:uiPriority="72" w:unhideWhenUsed="0"/>
+    <w:lsdException w:name="Colorful Grid Accent 5" w:semiHidden="0" w:uiPriority="73" w:unhideWhenUsed="0"/>
+    <w:lsdException w:name="Light Shading Accent 6" w:semiHidden="0" w:uiPriority="60" w:unhideWhenUsed="0"/>
+    <w:lsdException w:name="Light List Accent 6" w:semiHidden="0" w:uiPriority="61" w:unhideWhenUsed="0"/>
+    <w:lsdException w:name="Light Grid Accent 6" w:semiHidden="0" w:uiPriority="62" w:unhideWhenUsed="0"/>
+    <w:lsdException w:name="Medium Shading 1 Accent 6" w:semiHidden="0" w:uiPriority="63" w:unhideWhenUsed="0"/>
+    <w:lsdException w:name="Medium Shading 2 Accent 6" w:semiHidden="0" w:uiPriority="64" w:unhideWhenUsed="0"/>
+    <w:lsdException w:name="Medium List 1 Accent 6" w:semiHidden="0" w:uiPriority="65" w:unhideWhenUsed="0"/>
+    <w:lsdException w:name="Medium List 2 Accent 6" w:semiHidden="0" w:uiPriority="66" w:unhideWhenUsed="0"/>
+    <w:lsdException w:name="Medium Grid 1 Accent 6" w:semiHidden="0" w:uiPriority="67" w:unhideWhenUsed="0"/>
+    <w:lsdException w:name="Medium Grid 2 Accent 6" w:semiHidden="0" w:uiPriority="68" w:unhideWhenUsed="0"/>
+    <w:lsdException w:name="Medium Grid 3 Accent 6" w:semiHidden="0" w:uiPriority="69" w:unhideWhenUsed="0"/>
+    <w:lsdException w:name="Dark List Accent 6" w:semiHidden="0" w:uiPriority="70" w:unhideWhenUsed="0"/>
+    <w:lsdException w:name="Colorful Shading Accent 6" w:semiHidden="0" w:uiPriority="71" w:unhideWhenUsed="0"/>
+    <w:lsdException w:name="Colorful List Accent 6" w:semiHidden="0" w:uiPriority="72" w:unhideWhenUsed="0"/>
+    <w:lsdException w:name="Colorful Grid Accent 6" w:semiHidden="0" w:uiPriority="73" w:unhideWhenUsed="0"/>
+    <w:lsdException w:name="Subtle Emphasis" w:semiHidden="0" w:uiPriority="19" w:unhideWhenUsed="0" w:qFormat="1"/>
+    <w:lsdException w:name="Intense Emphasis" w:semiHidden="0" w:uiPriority="21" w:unhideWhenUsed="0" w:qFormat="1"/>
+    <w:lsdException w:name="Subtle Reference" w:semiHidden="0" w:uiPriority="31" w:unhideWhenUsed="0" w:qFormat="1"/>
+    <w:lsdException w:name="Intense Reference" w:semiHidden="0" w:uiPriority="32" w:unhideWhenUsed="0" w:qFormat="1"/>
+    <w:lsdException w:name="Book Title" w:semiHidden="0" w:uiPriority="33" w:unhideWhenUsed="0" w:qFormat="1"/>
+    <w:lsdException w:name="Bibliography" w:uiPriority="37"/>
+    <w:lsdException w:name="TOC Heading" w:uiPriority="39" w:qFormat="1"/>
   </w:latentStyles>
   <w:style w:type="paragraph" w:default="1" w:styleId="Normal">
     <w:name w:val="Normal"/>
@@ -2606,6 +2439,870 @@
       <w:color w:val="000000" w:themeColor="text1"/>
       <w:sz w:val="16"/>
       <w:szCs w:val="16"/>
+    </w:rPr>
+  </w:style>
+  <w:style w:type="character" w:styleId="Hyperlink">
+    <w:name w:val="Hyperlink"/>
+    <w:basedOn w:val="DefaultParagraphFont"/>
+    <w:uiPriority w:val="99"/>
+    <w:unhideWhenUsed/>
+    <w:rsid w:val="00DB1015"/>
+    <w:rPr>
+      <w:color w:val="0080FF" w:themeColor="hyperlink"/>
+      <w:u w:val="single"/>
+    </w:rPr>
+  </w:style>
+</w:styles>
+</file>
+
+<file path=word/stylesWithEffects.xml><?xml version="1.0" encoding="utf-8"?>
+<w:styles xmlns:wpc="http://schemas.microsoft.com/office/word/2010/wordprocessingCanvas" xmlns:mc="http://schemas.openxmlformats.org/markup-compatibility/2006" xmlns:o="urn:schemas-microsoft-com:office:office" xmlns:r="http://schemas.openxmlformats.org/officeDocument/2006/relationships" xmlns:m="http://schemas.openxmlformats.org/officeDocument/2006/math" xmlns:v="urn:schemas-microsoft-com:vml" xmlns:wp14="http://schemas.microsoft.com/office/word/2010/wordprocessingDrawing" xmlns:wp="http://schemas.openxmlformats.org/drawingml/2006/wordprocessingDrawing" xmlns:w10="urn:schemas-microsoft-com:office:word" xmlns:w="http://schemas.openxmlformats.org/wordprocessingml/2006/main" xmlns:w14="http://schemas.microsoft.com/office/word/2010/wordml" xmlns:wpg="http://schemas.microsoft.com/office/word/2010/wordprocessingGroup" xmlns:wpi="http://schemas.microsoft.com/office/word/2010/wordprocessingInk" xmlns:wne="http://schemas.microsoft.com/office/word/2006/wordml" xmlns:wps="http://schemas.microsoft.com/office/word/2010/wordprocessingShape" mc:Ignorable="w14 wp14">
+  <w:docDefaults>
+    <w:rPrDefault>
+      <w:rPr>
+        <w:rFonts w:asciiTheme="minorHAnsi" w:eastAsiaTheme="minorEastAsia" w:hAnsiTheme="minorHAnsi" w:cstheme="minorBidi"/>
+        <w:lang w:val="en-US" w:eastAsia="en-US" w:bidi="ar-SA"/>
+      </w:rPr>
+    </w:rPrDefault>
+    <w:pPrDefault>
+      <w:pPr>
+        <w:spacing w:after="200" w:line="276" w:lineRule="auto"/>
+      </w:pPr>
+    </w:pPrDefault>
+  </w:docDefaults>
+  <w:latentStyles w:defLockedState="0" w:defUIPriority="99" w:defSemiHidden="1" w:defUnhideWhenUsed="1" w:defQFormat="0" w:count="267">
+    <w:lsdException w:name="Normal" w:semiHidden="0" w:uiPriority="0" w:unhideWhenUsed="0" w:qFormat="1"/>
+    <w:lsdException w:name="heading 1" w:semiHidden="0" w:uiPriority="0" w:unhideWhenUsed="0" w:qFormat="1"/>
+    <w:lsdException w:name="heading 2" w:uiPriority="0" w:qFormat="1"/>
+    <w:lsdException w:name="heading 3" w:uiPriority="9" w:qFormat="1"/>
+    <w:lsdException w:name="heading 4" w:uiPriority="1" w:qFormat="1"/>
+    <w:lsdException w:name="heading 5" w:uiPriority="1" w:qFormat="1"/>
+    <w:lsdException w:name="heading 6" w:uiPriority="1" w:qFormat="1"/>
+    <w:lsdException w:name="heading 7" w:uiPriority="1" w:qFormat="1"/>
+    <w:lsdException w:name="heading 8" w:uiPriority="1" w:qFormat="1"/>
+    <w:lsdException w:name="heading 9" w:uiPriority="1" w:qFormat="1"/>
+    <w:lsdException w:name="toc 1" w:uiPriority="39"/>
+    <w:lsdException w:name="toc 2" w:uiPriority="39"/>
+    <w:lsdException w:name="toc 3" w:uiPriority="39"/>
+    <w:lsdException w:name="toc 4" w:uiPriority="39"/>
+    <w:lsdException w:name="toc 5" w:uiPriority="39"/>
+    <w:lsdException w:name="toc 6" w:uiPriority="39"/>
+    <w:lsdException w:name="toc 7" w:uiPriority="39"/>
+    <w:lsdException w:name="toc 8" w:uiPriority="39"/>
+    <w:lsdException w:name="toc 9" w:uiPriority="39"/>
+    <w:lsdException w:name="footnote text" w:uiPriority="0"/>
+    <w:lsdException w:name="header" w:uiPriority="0"/>
+    <w:lsdException w:name="caption" w:uiPriority="35" w:qFormat="1"/>
+    <w:lsdException w:name="footnote reference" w:uiPriority="0"/>
+    <w:lsdException w:name="List Bullet" w:uiPriority="1" w:qFormat="1"/>
+    <w:lsdException w:name="List Number" w:qFormat="1"/>
+    <w:lsdException w:name="Title" w:semiHidden="0" w:uiPriority="1" w:unhideWhenUsed="0" w:qFormat="1"/>
+    <w:lsdException w:name="Default Paragraph Font" w:uiPriority="1"/>
+    <w:lsdException w:name="Body Text" w:uiPriority="0"/>
+    <w:lsdException w:name="Subtitle" w:semiHidden="0" w:uiPriority="0" w:unhideWhenUsed="0" w:qFormat="1"/>
+    <w:lsdException w:name="Date" w:uiPriority="0"/>
+    <w:lsdException w:name="Strong" w:semiHidden="0" w:uiPriority="22" w:unhideWhenUsed="0" w:qFormat="1"/>
+    <w:lsdException w:name="Emphasis" w:semiHidden="0" w:uiPriority="20" w:unhideWhenUsed="0" w:qFormat="1"/>
+    <w:lsdException w:name="Table Grid" w:semiHidden="0" w:uiPriority="59" w:unhideWhenUsed="0"/>
+    <w:lsdException w:name="Placeholder Text" w:unhideWhenUsed="0"/>
+    <w:lsdException w:name="No Spacing" w:semiHidden="0" w:uiPriority="1" w:unhideWhenUsed="0" w:qFormat="1"/>
+    <w:lsdException w:name="Light Shading" w:semiHidden="0" w:uiPriority="60" w:unhideWhenUsed="0"/>
+    <w:lsdException w:name="Light List" w:semiHidden="0" w:uiPriority="61" w:unhideWhenUsed="0"/>
+    <w:lsdException w:name="Light Grid" w:semiHidden="0" w:uiPriority="62" w:unhideWhenUsed="0"/>
+    <w:lsdException w:name="Medium Shading 1" w:semiHidden="0" w:uiPriority="63" w:unhideWhenUsed="0"/>
+    <w:lsdException w:name="Medium Shading 2" w:semiHidden="0" w:uiPriority="64" w:unhideWhenUsed="0"/>
+    <w:lsdException w:name="Medium List 1" w:semiHidden="0" w:uiPriority="65" w:unhideWhenUsed="0"/>
+    <w:lsdException w:name="Medium List 2" w:semiHidden="0" w:uiPriority="66" w:unhideWhenUsed="0"/>
+    <w:lsdException w:name="Medium Grid 1" w:semiHidden="0" w:uiPriority="67" w:unhideWhenUsed="0"/>
+    <w:lsdException w:name="Medium Grid 2" w:semiHidden="0" w:uiPriority="68" w:unhideWhenUsed="0"/>
+    <w:lsdException w:name="Medium Grid 3" w:semiHidden="0" w:uiPriority="69" w:unhideWhenUsed="0"/>
+    <w:lsdException w:name="Dark List" w:semiHidden="0" w:uiPriority="70" w:unhideWhenUsed="0"/>
+    <w:lsdException w:name="Colorful Shading" w:semiHidden="0" w:uiPriority="71" w:unhideWhenUsed="0"/>
+    <w:lsdException w:name="Colorful List" w:semiHidden="0" w:uiPriority="72" w:unhideWhenUsed="0"/>
+    <w:lsdException w:name="Colorful Grid" w:semiHidden="0" w:uiPriority="73" w:unhideWhenUsed="0"/>
+    <w:lsdException w:name="Light Shading Accent 1" w:semiHidden="0" w:uiPriority="60" w:unhideWhenUsed="0"/>
+    <w:lsdException w:name="Light List Accent 1" w:semiHidden="0" w:uiPriority="61" w:unhideWhenUsed="0"/>
+    <w:lsdException w:name="Light Grid Accent 1" w:semiHidden="0" w:uiPriority="62" w:unhideWhenUsed="0"/>
+    <w:lsdException w:name="Medium Shading 1 Accent 1" w:semiHidden="0" w:uiPriority="63" w:unhideWhenUsed="0"/>
+    <w:lsdException w:name="Medium Shading 2 Accent 1" w:semiHidden="0" w:uiPriority="64" w:unhideWhenUsed="0"/>
+    <w:lsdException w:name="Medium List 1 Accent 1" w:semiHidden="0" w:uiPriority="65" w:unhideWhenUsed="0"/>
+    <w:lsdException w:name="Revision" w:unhideWhenUsed="0"/>
+    <w:lsdException w:name="List Paragraph" w:semiHidden="0" w:uiPriority="34" w:unhideWhenUsed="0" w:qFormat="1"/>
+    <w:lsdException w:name="Quote" w:semiHidden="0" w:uiPriority="29" w:unhideWhenUsed="0" w:qFormat="1"/>
+    <w:lsdException w:name="Intense Quote" w:semiHidden="0" w:uiPriority="30" w:unhideWhenUsed="0" w:qFormat="1"/>
+    <w:lsdException w:name="Medium List 2 Accent 1" w:semiHidden="0" w:uiPriority="66" w:unhideWhenUsed="0"/>
+    <w:lsdException w:name="Medium Grid 1 Accent 1" w:semiHidden="0" w:uiPriority="67" w:unhideWhenUsed="0"/>
+    <w:lsdException w:name="Medium Grid 2 Accent 1" w:semiHidden="0" w:uiPriority="68" w:unhideWhenUsed="0"/>
+    <w:lsdException w:name="Medium Grid 3 Accent 1" w:semiHidden="0" w:uiPriority="69" w:unhideWhenUsed="0"/>
+    <w:lsdException w:name="Dark List Accent 1" w:semiHidden="0" w:uiPriority="70" w:unhideWhenUsed="0"/>
+    <w:lsdException w:name="Colorful Shading Accent 1" w:semiHidden="0" w:uiPriority="71" w:unhideWhenUsed="0"/>
+    <w:lsdException w:name="Colorful List Accent 1" w:semiHidden="0" w:uiPriority="72" w:unhideWhenUsed="0"/>
+    <w:lsdException w:name="Colorful Grid Accent 1" w:semiHidden="0" w:uiPriority="73" w:unhideWhenUsed="0"/>
+    <w:lsdException w:name="Light Shading Accent 2" w:semiHidden="0" w:uiPriority="60" w:unhideWhenUsed="0"/>
+    <w:lsdException w:name="Light List Accent 2" w:semiHidden="0" w:uiPriority="61" w:unhideWhenUsed="0"/>
+    <w:lsdException w:name="Light Grid Accent 2" w:semiHidden="0" w:uiPriority="62" w:unhideWhenUsed="0"/>
+    <w:lsdException w:name="Medium Shading 1 Accent 2" w:semiHidden="0" w:uiPriority="63" w:unhideWhenUsed="0"/>
+    <w:lsdException w:name="Medium Shading 2 Accent 2" w:semiHidden="0" w:uiPriority="64" w:unhideWhenUsed="0"/>
+    <w:lsdException w:name="Medium List 1 Accent 2" w:semiHidden="0" w:uiPriority="65" w:unhideWhenUsed="0"/>
+    <w:lsdException w:name="Medium List 2 Accent 2" w:semiHidden="0" w:uiPriority="66" w:unhideWhenUsed="0"/>
+    <w:lsdException w:name="Medium Grid 1 Accent 2" w:semiHidden="0" w:uiPriority="67" w:unhideWhenUsed="0"/>
+    <w:lsdException w:name="Medium Grid 2 Accent 2" w:semiHidden="0" w:uiPriority="68" w:unhideWhenUsed="0"/>
+    <w:lsdException w:name="Medium Grid 3 Accent 2" w:semiHidden="0" w:uiPriority="69" w:unhideWhenUsed="0"/>
+    <w:lsdException w:name="Dark List Accent 2" w:semiHidden="0" w:uiPriority="70" w:unhideWhenUsed="0"/>
+    <w:lsdException w:name="Colorful Shading Accent 2" w:semiHidden="0" w:uiPriority="71" w:unhideWhenUsed="0"/>
+    <w:lsdException w:name="Colorful List Accent 2" w:semiHidden="0" w:uiPriority="72" w:unhideWhenUsed="0"/>
+    <w:lsdException w:name="Colorful Grid Accent 2" w:semiHidden="0" w:uiPriority="73" w:unhideWhenUsed="0"/>
+    <w:lsdException w:name="Light Shading Accent 3" w:semiHidden="0" w:uiPriority="60" w:unhideWhenUsed="0"/>
+    <w:lsdException w:name="Light List Accent 3" w:semiHidden="0" w:uiPriority="61" w:unhideWhenUsed="0"/>
+    <w:lsdException w:name="Light Grid Accent 3" w:semiHidden="0" w:uiPriority="62" w:unhideWhenUsed="0"/>
+    <w:lsdException w:name="Medium Shading 1 Accent 3" w:semiHidden="0" w:uiPriority="63" w:unhideWhenUsed="0"/>
+    <w:lsdException w:name="Medium Shading 2 Accent 3" w:semiHidden="0" w:uiPriority="64" w:unhideWhenUsed="0"/>
+    <w:lsdException w:name="Medium List 1 Accent 3" w:semiHidden="0" w:uiPriority="65" w:unhideWhenUsed="0"/>
+    <w:lsdException w:name="Medium List 2 Accent 3" w:semiHidden="0" w:uiPriority="66" w:unhideWhenUsed="0"/>
+    <w:lsdException w:name="Medium Grid 1 Accent 3" w:semiHidden="0" w:uiPriority="67" w:unhideWhenUsed="0"/>
+    <w:lsdException w:name="Medium Grid 2 Accent 3" w:semiHidden="0" w:uiPriority="68" w:unhideWhenUsed="0"/>
+    <w:lsdException w:name="Medium Grid 3 Accent 3" w:semiHidden="0" w:uiPriority="69" w:unhideWhenUsed="0"/>
+    <w:lsdException w:name="Dark List Accent 3" w:semiHidden="0" w:uiPriority="70" w:unhideWhenUsed="0"/>
+    <w:lsdException w:name="Colorful Shading Accent 3" w:semiHidden="0" w:uiPriority="71" w:unhideWhenUsed="0"/>
+    <w:lsdException w:name="Colorful List Accent 3" w:semiHidden="0" w:uiPriority="72" w:unhideWhenUsed="0"/>
+    <w:lsdException w:name="Colorful Grid Accent 3" w:semiHidden="0" w:uiPriority="73" w:unhideWhenUsed="0"/>
+    <w:lsdException w:name="Light Shading Accent 4" w:semiHidden="0" w:uiPriority="60" w:unhideWhenUsed="0"/>
+    <w:lsdException w:name="Light List Accent 4" w:semiHidden="0" w:uiPriority="61" w:unhideWhenUsed="0"/>
+    <w:lsdException w:name="Light Grid Accent 4" w:semiHidden="0" w:uiPriority="62" w:unhideWhenUsed="0"/>
+    <w:lsdException w:name="Medium Shading 1 Accent 4" w:semiHidden="0" w:uiPriority="63" w:unhideWhenUsed="0"/>
+    <w:lsdException w:name="Medium Shading 2 Accent 4" w:semiHidden="0" w:uiPriority="64" w:unhideWhenUsed="0"/>
+    <w:lsdException w:name="Medium List 1 Accent 4" w:semiHidden="0" w:uiPriority="65" w:unhideWhenUsed="0"/>
+    <w:lsdException w:name="Medium List 2 Accent 4" w:semiHidden="0" w:uiPriority="66" w:unhideWhenUsed="0"/>
+    <w:lsdException w:name="Medium Grid 1 Accent 4" w:semiHidden="0" w:uiPriority="67" w:unhideWhenUsed="0"/>
+    <w:lsdException w:name="Medium Grid 2 Accent 4" w:semiHidden="0" w:uiPriority="68" w:unhideWhenUsed="0"/>
+    <w:lsdException w:name="Medium Grid 3 Accent 4" w:semiHidden="0" w:uiPriority="69" w:unhideWhenUsed="0"/>
+    <w:lsdException w:name="Dark List Accent 4" w:semiHidden="0" w:uiPriority="70" w:unhideWhenUsed="0"/>
+    <w:lsdException w:name="Colorful Shading Accent 4" w:semiHidden="0" w:uiPriority="71" w:unhideWhenUsed="0"/>
+    <w:lsdException w:name="Colorful List Accent 4" w:semiHidden="0" w:uiPriority="72" w:unhideWhenUsed="0"/>
+    <w:lsdException w:name="Colorful Grid Accent 4" w:semiHidden="0" w:uiPriority="73" w:unhideWhenUsed="0"/>
+    <w:lsdException w:name="Light Shading Accent 5" w:semiHidden="0" w:uiPriority="60" w:unhideWhenUsed="0"/>
+    <w:lsdException w:name="Light List Accent 5" w:semiHidden="0" w:uiPriority="61" w:unhideWhenUsed="0"/>
+    <w:lsdException w:name="Light Grid Accent 5" w:semiHidden="0" w:uiPriority="62" w:unhideWhenUsed="0"/>
+    <w:lsdException w:name="Medium Shading 1 Accent 5" w:semiHidden="0" w:uiPriority="63" w:unhideWhenUsed="0"/>
+    <w:lsdException w:name="Medium Shading 2 Accent 5" w:semiHidden="0" w:uiPriority="64" w:unhideWhenUsed="0"/>
+    <w:lsdException w:name="Medium List 1 Accent 5" w:semiHidden="0" w:uiPriority="65" w:unhideWhenUsed="0"/>
+    <w:lsdException w:name="Medium List 2 Accent 5" w:semiHidden="0" w:uiPriority="66" w:unhideWhenUsed="0"/>
+    <w:lsdException w:name="Medium Grid 1 Accent 5" w:semiHidden="0" w:uiPriority="67" w:unhideWhenUsed="0"/>
+    <w:lsdException w:name="Medium Grid 2 Accent 5" w:semiHidden="0" w:uiPriority="68" w:unhideWhenUsed="0"/>
+    <w:lsdException w:name="Medium Grid 3 Accent 5" w:semiHidden="0" w:uiPriority="69" w:unhideWhenUsed="0"/>
+    <w:lsdException w:name="Dark List Accent 5" w:semiHidden="0" w:uiPriority="70" w:unhideWhenUsed="0"/>
+    <w:lsdException w:name="Colorful Shading Accent 5" w:semiHidden="0" w:uiPriority="71" w:unhideWhenUsed="0"/>
+    <w:lsdException w:name="Colorful List Accent 5" w:semiHidden="0" w:uiPriority="72" w:unhideWhenUsed="0"/>
+    <w:lsdException w:name="Colorful Grid Accent 5" w:semiHidden="0" w:uiPriority="73" w:unhideWhenUsed="0"/>
+    <w:lsdException w:name="Light Shading Accent 6" w:semiHidden="0" w:uiPriority="60" w:unhideWhenUsed="0"/>
+    <w:lsdException w:name="Light List Accent 6" w:semiHidden="0" w:uiPriority="61" w:unhideWhenUsed="0"/>
+    <w:lsdException w:name="Light Grid Accent 6" w:semiHidden="0" w:uiPriority="62" w:unhideWhenUsed="0"/>
+    <w:lsdException w:name="Medium Shading 1 Accent 6" w:semiHidden="0" w:uiPriority="63" w:unhideWhenUsed="0"/>
+    <w:lsdException w:name="Medium Shading 2 Accent 6" w:semiHidden="0" w:uiPriority="64" w:unhideWhenUsed="0"/>
+    <w:lsdException w:name="Medium List 1 Accent 6" w:semiHidden="0" w:uiPriority="65" w:unhideWhenUsed="0"/>
+    <w:lsdException w:name="Medium List 2 Accent 6" w:semiHidden="0" w:uiPriority="66" w:unhideWhenUsed="0"/>
+    <w:lsdException w:name="Medium Grid 1 Accent 6" w:semiHidden="0" w:uiPriority="67" w:unhideWhenUsed="0"/>
+    <w:lsdException w:name="Medium Grid 2 Accent 6" w:semiHidden="0" w:uiPriority="68" w:unhideWhenUsed="0"/>
+    <w:lsdException w:name="Medium Grid 3 Accent 6" w:semiHidden="0" w:uiPriority="69" w:unhideWhenUsed="0"/>
+    <w:lsdException w:name="Dark List Accent 6" w:semiHidden="0" w:uiPriority="70" w:unhideWhenUsed="0"/>
+    <w:lsdException w:name="Colorful Shading Accent 6" w:semiHidden="0" w:uiPriority="71" w:unhideWhenUsed="0"/>
+    <w:lsdException w:name="Colorful List Accent 6" w:semiHidden="0" w:uiPriority="72" w:unhideWhenUsed="0"/>
+    <w:lsdException w:name="Colorful Grid Accent 6" w:semiHidden="0" w:uiPriority="73" w:unhideWhenUsed="0"/>
+    <w:lsdException w:name="Subtle Emphasis" w:semiHidden="0" w:uiPriority="19" w:unhideWhenUsed="0" w:qFormat="1"/>
+    <w:lsdException w:name="Intense Emphasis" w:semiHidden="0" w:uiPriority="21" w:unhideWhenUsed="0" w:qFormat="1"/>
+    <w:lsdException w:name="Subtle Reference" w:semiHidden="0" w:uiPriority="31" w:unhideWhenUsed="0" w:qFormat="1"/>
+    <w:lsdException w:name="Intense Reference" w:semiHidden="0" w:uiPriority="32" w:unhideWhenUsed="0" w:qFormat="1"/>
+    <w:lsdException w:name="Book Title" w:semiHidden="0" w:uiPriority="33" w:unhideWhenUsed="0" w:qFormat="1"/>
+    <w:lsdException w:name="Bibliography" w:uiPriority="37"/>
+    <w:lsdException w:name="TOC Heading" w:uiPriority="39" w:qFormat="1"/>
+  </w:latentStyles>
+  <w:style w:type="paragraph" w:default="1" w:styleId="Normal">
+    <w:name w:val="Normal"/>
+    <w:qFormat/>
+    <w:rsid w:val="0062672C"/>
+    <w:pPr>
+      <w:spacing w:after="0"/>
+    </w:pPr>
+    <w:rPr>
+      <w:color w:val="000000" w:themeColor="text1"/>
+    </w:rPr>
+  </w:style>
+  <w:style w:type="paragraph" w:styleId="Heading1">
+    <w:name w:val="heading 1"/>
+    <w:basedOn w:val="Normal"/>
+    <w:next w:val="Normal"/>
+    <w:link w:val="Heading1Char"/>
+    <w:uiPriority w:val="1"/>
+    <w:qFormat/>
+    <w:rsid w:val="00BB6C47"/>
+    <w:pPr>
+      <w:pageBreakBefore/>
+      <w:spacing w:before="480" w:after="360" w:line="240" w:lineRule="auto"/>
+      <w:outlineLvl w:val="0"/>
+    </w:pPr>
+    <w:rPr>
+      <w:bCs/>
+      <w:color w:val="5590CC" w:themeColor="accent1"/>
+      <w:sz w:val="36"/>
+      <w:szCs w:val="28"/>
+    </w:rPr>
+  </w:style>
+  <w:style w:type="paragraph" w:styleId="Heading2">
+    <w:name w:val="heading 2"/>
+    <w:basedOn w:val="Normal"/>
+    <w:next w:val="Normal"/>
+    <w:link w:val="Heading2Char"/>
+    <w:uiPriority w:val="1"/>
+    <w:qFormat/>
+    <w:rsid w:val="00930D68"/>
+    <w:pPr>
+      <w:keepNext/>
+      <w:keepLines/>
+      <w:spacing w:before="200" w:after="100" w:line="240" w:lineRule="auto"/>
+      <w:outlineLvl w:val="1"/>
+    </w:pPr>
+    <w:rPr>
+      <w:bCs/>
+      <w:color w:val="5590CC" w:themeColor="accent1"/>
+      <w:sz w:val="24"/>
+      <w:szCs w:val="26"/>
+    </w:rPr>
+  </w:style>
+  <w:style w:type="paragraph" w:styleId="Heading3">
+    <w:name w:val="heading 3"/>
+    <w:basedOn w:val="Normal"/>
+    <w:next w:val="Normal"/>
+    <w:link w:val="Heading3Char"/>
+    <w:uiPriority w:val="1"/>
+    <w:unhideWhenUsed/>
+    <w:qFormat/>
+    <w:rsid w:val="00930D68"/>
+    <w:pPr>
+      <w:keepNext/>
+      <w:keepLines/>
+      <w:spacing w:before="200"/>
+      <w:outlineLvl w:val="2"/>
+    </w:pPr>
+    <w:rPr>
+      <w:bCs/>
+      <w:color w:val="5590CC" w:themeColor="accent1"/>
+    </w:rPr>
+  </w:style>
+  <w:style w:type="paragraph" w:styleId="Heading4">
+    <w:name w:val="heading 4"/>
+    <w:basedOn w:val="Normal"/>
+    <w:next w:val="Normal"/>
+    <w:link w:val="Heading4Char"/>
+    <w:uiPriority w:val="1"/>
+    <w:semiHidden/>
+    <w:unhideWhenUsed/>
+    <w:qFormat/>
+    <w:rsid w:val="00930D68"/>
+    <w:pPr>
+      <w:keepNext/>
+      <w:keepLines/>
+      <w:spacing w:before="200"/>
+      <w:outlineLvl w:val="3"/>
+    </w:pPr>
+    <w:rPr>
+      <w:rFonts w:asciiTheme="majorHAnsi" w:eastAsiaTheme="majorEastAsia" w:hAnsiTheme="majorHAnsi" w:cstheme="majorBidi"/>
+      <w:b/>
+      <w:bCs/>
+      <w:i/>
+      <w:iCs/>
+      <w:color w:val="5590CC" w:themeColor="accent1"/>
+    </w:rPr>
+  </w:style>
+  <w:style w:type="character" w:default="1" w:styleId="DefaultParagraphFont">
+    <w:name w:val="Default Paragraph Font"/>
+    <w:uiPriority w:val="1"/>
+    <w:semiHidden/>
+    <w:unhideWhenUsed/>
+  </w:style>
+  <w:style w:type="table" w:default="1" w:styleId="TableNormal">
+    <w:name w:val="Normal Table"/>
+    <w:uiPriority w:val="99"/>
+    <w:semiHidden/>
+    <w:unhideWhenUsed/>
+    <w:tblPr>
+      <w:tblInd w:w="0" w:type="dxa"/>
+      <w:tblCellMar>
+        <w:top w:w="0" w:type="dxa"/>
+        <w:left w:w="108" w:type="dxa"/>
+        <w:bottom w:w="0" w:type="dxa"/>
+        <w:right w:w="108" w:type="dxa"/>
+      </w:tblCellMar>
+    </w:tblPr>
+  </w:style>
+  <w:style w:type="numbering" w:default="1" w:styleId="NoList">
+    <w:name w:val="No List"/>
+    <w:uiPriority w:val="99"/>
+    <w:semiHidden/>
+    <w:unhideWhenUsed/>
+  </w:style>
+  <w:style w:type="paragraph" w:customStyle="1" w:styleId="Organization">
+    <w:name w:val="Organization"/>
+    <w:basedOn w:val="Normal"/>
+    <w:uiPriority w:val="1"/>
+    <w:qFormat/>
+    <w:rsid w:val="000D46D0"/>
+    <w:pPr>
+      <w:spacing w:line="600" w:lineRule="exact"/>
+    </w:pPr>
+    <w:rPr>
+      <w:rFonts w:asciiTheme="majorHAnsi" w:hAnsiTheme="majorHAnsi"/>
+      <w:color w:val="FFFFFF" w:themeColor="background1"/>
+      <w:sz w:val="56"/>
+      <w:szCs w:val="36"/>
+    </w:rPr>
+  </w:style>
+  <w:style w:type="paragraph" w:styleId="Header">
+    <w:name w:val="header"/>
+    <w:basedOn w:val="Normal"/>
+    <w:link w:val="HeaderChar"/>
+    <w:unhideWhenUsed/>
+    <w:rsid w:val="00925ACA"/>
+    <w:pPr>
+      <w:spacing w:line="240" w:lineRule="auto"/>
+    </w:pPr>
+    <w:rPr>
+      <w:caps/>
+      <w:color w:val="FFFFFF" w:themeColor="background1"/>
+      <w:sz w:val="16"/>
+    </w:rPr>
+  </w:style>
+  <w:style w:type="character" w:customStyle="1" w:styleId="HeaderChar">
+    <w:name w:val="Header Char"/>
+    <w:basedOn w:val="DefaultParagraphFont"/>
+    <w:link w:val="Header"/>
+    <w:rsid w:val="00925ACA"/>
+    <w:rPr>
+      <w:caps/>
+      <w:color w:val="FFFFFF" w:themeColor="background1"/>
+      <w:sz w:val="16"/>
+    </w:rPr>
+  </w:style>
+  <w:style w:type="paragraph" w:styleId="Footer">
+    <w:name w:val="footer"/>
+    <w:basedOn w:val="Normal"/>
+    <w:link w:val="FooterChar"/>
+    <w:uiPriority w:val="99"/>
+    <w:unhideWhenUsed/>
+    <w:rsid w:val="00FE0074"/>
+    <w:pPr>
+      <w:spacing w:before="40" w:after="40" w:line="240" w:lineRule="auto"/>
+    </w:pPr>
+    <w:rPr>
+      <w:caps/>
+      <w:color w:val="B0C0C9" w:themeColor="accent3"/>
+      <w:sz w:val="16"/>
+    </w:rPr>
+  </w:style>
+  <w:style w:type="character" w:customStyle="1" w:styleId="FooterChar">
+    <w:name w:val="Footer Char"/>
+    <w:basedOn w:val="DefaultParagraphFont"/>
+    <w:link w:val="Footer"/>
+    <w:uiPriority w:val="99"/>
+    <w:rsid w:val="00FE0074"/>
+    <w:rPr>
+      <w:caps/>
+      <w:color w:val="B0C0C9" w:themeColor="accent3"/>
+      <w:sz w:val="16"/>
+    </w:rPr>
+  </w:style>
+  <w:style w:type="paragraph" w:customStyle="1" w:styleId="ContactDetails">
+    <w:name w:val="Contact Details"/>
+    <w:basedOn w:val="Normal"/>
+    <w:uiPriority w:val="1"/>
+    <w:qFormat/>
+    <w:rsid w:val="005F2FF9"/>
+    <w:pPr>
+      <w:spacing w:before="80" w:after="80"/>
+    </w:pPr>
+    <w:rPr>
+      <w:color w:val="FFFFFF" w:themeColor="background1"/>
+      <w:sz w:val="16"/>
+      <w:szCs w:val="14"/>
+    </w:rPr>
+  </w:style>
+  <w:style w:type="character" w:styleId="PlaceholderText">
+    <w:name w:val="Placeholder Text"/>
+    <w:basedOn w:val="DefaultParagraphFont"/>
+    <w:uiPriority w:val="99"/>
+    <w:semiHidden/>
+    <w:rsid w:val="00B82558"/>
+    <w:rPr>
+      <w:color w:val="808080"/>
+    </w:rPr>
+  </w:style>
+  <w:style w:type="paragraph" w:styleId="Title">
+    <w:name w:val="Title"/>
+    <w:basedOn w:val="Normal"/>
+    <w:next w:val="Normal"/>
+    <w:link w:val="TitleChar"/>
+    <w:uiPriority w:val="1"/>
+    <w:qFormat/>
+    <w:rsid w:val="00BD7B5D"/>
+    <w:pPr>
+      <w:pBdr>
+        <w:bottom w:val="single" w:sz="8" w:space="4" w:color="B0C0C9" w:themeColor="accent3"/>
+      </w:pBdr>
+      <w:spacing w:before="720" w:after="480" w:line="240" w:lineRule="auto"/>
+    </w:pPr>
+    <w:rPr>
+      <w:color w:val="5590CC" w:themeColor="accent1"/>
+      <w:sz w:val="48"/>
+    </w:rPr>
+  </w:style>
+  <w:style w:type="character" w:customStyle="1" w:styleId="TitleChar">
+    <w:name w:val="Title Char"/>
+    <w:basedOn w:val="DefaultParagraphFont"/>
+    <w:link w:val="Title"/>
+    <w:uiPriority w:val="1"/>
+    <w:rsid w:val="00BD7B5D"/>
+    <w:rPr>
+      <w:color w:val="5590CC" w:themeColor="accent1"/>
+      <w:sz w:val="48"/>
+    </w:rPr>
+  </w:style>
+  <w:style w:type="paragraph" w:styleId="Subtitle">
+    <w:name w:val="Subtitle"/>
+    <w:basedOn w:val="Normal"/>
+    <w:next w:val="Normal"/>
+    <w:link w:val="SubtitleChar"/>
+    <w:uiPriority w:val="1"/>
+    <w:rsid w:val="00285A96"/>
+    <w:pPr>
+      <w:numPr>
+        <w:ilvl w:val="1"/>
+      </w:numPr>
+      <w:spacing w:before="60" w:after="480" w:line="240" w:lineRule="auto"/>
+      <w:jc w:val="right"/>
+    </w:pPr>
+    <w:rPr>
+      <w:iCs/>
+      <w:color w:val="595959" w:themeColor="text1" w:themeTint="A6"/>
+      <w:sz w:val="28"/>
+      <w:szCs w:val="28"/>
+    </w:rPr>
+  </w:style>
+  <w:style w:type="character" w:customStyle="1" w:styleId="SubtitleChar">
+    <w:name w:val="Subtitle Char"/>
+    <w:basedOn w:val="DefaultParagraphFont"/>
+    <w:link w:val="Subtitle"/>
+    <w:uiPriority w:val="1"/>
+    <w:rsid w:val="00285A96"/>
+    <w:rPr>
+      <w:iCs/>
+      <w:color w:val="595959" w:themeColor="text1" w:themeTint="A6"/>
+      <w:sz w:val="28"/>
+      <w:szCs w:val="28"/>
+    </w:rPr>
+  </w:style>
+  <w:style w:type="paragraph" w:styleId="Date">
+    <w:name w:val="Date"/>
+    <w:basedOn w:val="Normal"/>
+    <w:next w:val="Normal"/>
+    <w:link w:val="DateChar"/>
+    <w:uiPriority w:val="1"/>
+    <w:rsid w:val="00285A96"/>
+    <w:pPr>
+      <w:jc w:val="right"/>
+    </w:pPr>
+    <w:rPr>
+      <w:color w:val="5590CC" w:themeColor="accent1"/>
+      <w:sz w:val="24"/>
+      <w:szCs w:val="24"/>
+    </w:rPr>
+  </w:style>
+  <w:style w:type="character" w:customStyle="1" w:styleId="DateChar">
+    <w:name w:val="Date Char"/>
+    <w:basedOn w:val="DefaultParagraphFont"/>
+    <w:link w:val="Date"/>
+    <w:uiPriority w:val="1"/>
+    <w:rsid w:val="00285A96"/>
+    <w:rPr>
+      <w:color w:val="5590CC" w:themeColor="accent1"/>
+      <w:sz w:val="24"/>
+      <w:szCs w:val="24"/>
+    </w:rPr>
+  </w:style>
+  <w:style w:type="paragraph" w:styleId="BalloonText">
+    <w:name w:val="Balloon Text"/>
+    <w:basedOn w:val="Normal"/>
+    <w:link w:val="BalloonTextChar"/>
+    <w:uiPriority w:val="99"/>
+    <w:semiHidden/>
+    <w:unhideWhenUsed/>
+    <w:rsid w:val="0040240F"/>
+    <w:pPr>
+      <w:spacing w:line="240" w:lineRule="auto"/>
+    </w:pPr>
+    <w:rPr>
+      <w:rFonts w:ascii="Tahoma" w:hAnsi="Tahoma" w:cs="Tahoma"/>
+      <w:sz w:val="16"/>
+      <w:szCs w:val="16"/>
+    </w:rPr>
+  </w:style>
+  <w:style w:type="character" w:customStyle="1" w:styleId="BalloonTextChar">
+    <w:name w:val="Balloon Text Char"/>
+    <w:basedOn w:val="DefaultParagraphFont"/>
+    <w:link w:val="BalloonText"/>
+    <w:uiPriority w:val="99"/>
+    <w:semiHidden/>
+    <w:rsid w:val="0040240F"/>
+    <w:rPr>
+      <w:rFonts w:ascii="Tahoma" w:hAnsi="Tahoma" w:cs="Tahoma"/>
+      <w:sz w:val="16"/>
+      <w:szCs w:val="16"/>
+    </w:rPr>
+  </w:style>
+  <w:style w:type="table" w:styleId="TableGrid">
+    <w:name w:val="Table Grid"/>
+    <w:basedOn w:val="TableNormal"/>
+    <w:uiPriority w:val="59"/>
+    <w:rsid w:val="00B82558"/>
+    <w:pPr>
+      <w:spacing w:after="0" w:line="240" w:lineRule="auto"/>
+    </w:pPr>
+    <w:tblPr>
+      <w:tblBorders>
+        <w:top w:val="single" w:sz="4" w:space="0" w:color="auto"/>
+        <w:left w:val="single" w:sz="4" w:space="0" w:color="auto"/>
+        <w:bottom w:val="single" w:sz="4" w:space="0" w:color="auto"/>
+        <w:right w:val="single" w:sz="4" w:space="0" w:color="auto"/>
+        <w:insideH w:val="single" w:sz="4" w:space="0" w:color="auto"/>
+        <w:insideV w:val="single" w:sz="4" w:space="0" w:color="auto"/>
+      </w:tblBorders>
+    </w:tblPr>
+  </w:style>
+  <w:style w:type="character" w:customStyle="1" w:styleId="Heading1Char">
+    <w:name w:val="Heading 1 Char"/>
+    <w:basedOn w:val="DefaultParagraphFont"/>
+    <w:link w:val="Heading1"/>
+    <w:uiPriority w:val="1"/>
+    <w:rsid w:val="00BB6C47"/>
+    <w:rPr>
+      <w:bCs/>
+      <w:color w:val="5590CC" w:themeColor="accent1"/>
+      <w:sz w:val="36"/>
+      <w:szCs w:val="28"/>
+    </w:rPr>
+  </w:style>
+  <w:style w:type="character" w:styleId="PageNumber">
+    <w:name w:val="page number"/>
+    <w:basedOn w:val="DefaultParagraphFont"/>
+    <w:uiPriority w:val="99"/>
+    <w:unhideWhenUsed/>
+    <w:rsid w:val="004B27D5"/>
+    <w:rPr>
+      <w:color w:val="073E87" w:themeColor="text2"/>
+    </w:rPr>
+  </w:style>
+  <w:style w:type="character" w:customStyle="1" w:styleId="Heading2Char">
+    <w:name w:val="Heading 2 Char"/>
+    <w:basedOn w:val="DefaultParagraphFont"/>
+    <w:link w:val="Heading2"/>
+    <w:uiPriority w:val="1"/>
+    <w:rsid w:val="00930D68"/>
+    <w:rPr>
+      <w:bCs/>
+      <w:color w:val="5590CC" w:themeColor="accent1"/>
+      <w:sz w:val="24"/>
+      <w:szCs w:val="26"/>
+    </w:rPr>
+  </w:style>
+  <w:style w:type="character" w:customStyle="1" w:styleId="Heading3Char">
+    <w:name w:val="Heading 3 Char"/>
+    <w:basedOn w:val="DefaultParagraphFont"/>
+    <w:link w:val="Heading3"/>
+    <w:uiPriority w:val="1"/>
+    <w:rsid w:val="00930D68"/>
+    <w:rPr>
+      <w:bCs/>
+      <w:color w:val="5590CC" w:themeColor="accent1"/>
+    </w:rPr>
+  </w:style>
+  <w:style w:type="paragraph" w:styleId="ListNumber">
+    <w:name w:val="List Number"/>
+    <w:basedOn w:val="Normal"/>
+    <w:uiPriority w:val="1"/>
+    <w:unhideWhenUsed/>
+    <w:qFormat/>
+    <w:rsid w:val="009F501F"/>
+    <w:pPr>
+      <w:numPr>
+        <w:numId w:val="6"/>
+      </w:numPr>
+      <w:contextualSpacing/>
+    </w:pPr>
+  </w:style>
+  <w:style w:type="paragraph" w:styleId="ListBullet">
+    <w:name w:val="List Bullet"/>
+    <w:basedOn w:val="Normal"/>
+    <w:uiPriority w:val="1"/>
+    <w:qFormat/>
+    <w:rsid w:val="00BD7B5D"/>
+    <w:pPr>
+      <w:numPr>
+        <w:numId w:val="11"/>
+      </w:numPr>
+      <w:spacing w:before="200" w:line="240" w:lineRule="auto"/>
+      <w:ind w:left="720"/>
+    </w:pPr>
+    <w:rPr>
+      <w:szCs w:val="22"/>
+    </w:rPr>
+  </w:style>
+  <w:style w:type="paragraph" w:styleId="FootnoteText">
+    <w:name w:val="footnote text"/>
+    <w:basedOn w:val="Normal"/>
+    <w:link w:val="FootnoteTextChar"/>
+    <w:uiPriority w:val="99"/>
+    <w:rsid w:val="00930D68"/>
+    <w:pPr>
+      <w:spacing w:line="240" w:lineRule="auto"/>
+    </w:pPr>
+    <w:rPr>
+      <w:i/>
+      <w:color w:val="595959" w:themeColor="text1" w:themeTint="A6"/>
+      <w:sz w:val="16"/>
+    </w:rPr>
+  </w:style>
+  <w:style w:type="character" w:customStyle="1" w:styleId="FootnoteTextChar">
+    <w:name w:val="Footnote Text Char"/>
+    <w:basedOn w:val="DefaultParagraphFont"/>
+    <w:link w:val="FootnoteText"/>
+    <w:uiPriority w:val="99"/>
+    <w:rsid w:val="00930D68"/>
+    <w:rPr>
+      <w:i/>
+      <w:color w:val="595959" w:themeColor="text1" w:themeTint="A6"/>
+      <w:sz w:val="16"/>
+    </w:rPr>
+  </w:style>
+  <w:style w:type="character" w:styleId="FootnoteReference">
+    <w:name w:val="footnote reference"/>
+    <w:basedOn w:val="DefaultParagraphFont"/>
+    <w:uiPriority w:val="99"/>
+    <w:rsid w:val="00930D68"/>
+    <w:rPr>
+      <w:color w:val="5590CC" w:themeColor="accent1"/>
+      <w:sz w:val="20"/>
+      <w:vertAlign w:val="superscript"/>
+    </w:rPr>
+  </w:style>
+  <w:style w:type="paragraph" w:styleId="NoSpacing">
+    <w:name w:val="No Spacing"/>
+    <w:uiPriority w:val="1"/>
+    <w:qFormat/>
+    <w:rsid w:val="002514AC"/>
+    <w:pPr>
+      <w:spacing w:after="0" w:line="240" w:lineRule="auto"/>
+    </w:pPr>
+    <w:rPr>
+      <w:color w:val="000000" w:themeColor="text1"/>
+    </w:rPr>
+  </w:style>
+  <w:style w:type="character" w:customStyle="1" w:styleId="Heading4Char">
+    <w:name w:val="Heading 4 Char"/>
+    <w:basedOn w:val="DefaultParagraphFont"/>
+    <w:link w:val="Heading4"/>
+    <w:uiPriority w:val="1"/>
+    <w:semiHidden/>
+    <w:rsid w:val="00930D68"/>
+    <w:rPr>
+      <w:rFonts w:asciiTheme="majorHAnsi" w:eastAsiaTheme="majorEastAsia" w:hAnsiTheme="majorHAnsi" w:cstheme="majorBidi"/>
+      <w:b/>
+      <w:bCs/>
+      <w:i/>
+      <w:iCs/>
+      <w:color w:val="5590CC" w:themeColor="accent1"/>
+    </w:rPr>
+  </w:style>
+  <w:style w:type="paragraph" w:customStyle="1" w:styleId="FormText">
+    <w:name w:val="Form Text"/>
+    <w:basedOn w:val="Normal"/>
+    <w:qFormat/>
+    <w:rsid w:val="00796C19"/>
+    <w:pPr>
+      <w:spacing w:after="40"/>
+    </w:pPr>
+  </w:style>
+  <w:style w:type="character" w:customStyle="1" w:styleId="FormHeadingChar">
+    <w:name w:val="Form Heading Char"/>
+    <w:basedOn w:val="DefaultParagraphFont"/>
+    <w:link w:val="FormHeading"/>
+    <w:rsid w:val="008C6352"/>
+    <w:rPr>
+      <w:b/>
+      <w:color w:val="7F7F7F" w:themeColor="text1" w:themeTint="80"/>
+      <w:szCs w:val="22"/>
+    </w:rPr>
+  </w:style>
+  <w:style w:type="paragraph" w:customStyle="1" w:styleId="FormHeading">
+    <w:name w:val="Form Heading"/>
+    <w:basedOn w:val="Normal"/>
+    <w:link w:val="FormHeadingChar"/>
+    <w:qFormat/>
+    <w:rsid w:val="008C6352"/>
+    <w:pPr>
+      <w:spacing w:before="20" w:after="20" w:line="240" w:lineRule="auto"/>
+    </w:pPr>
+    <w:rPr>
+      <w:b/>
+      <w:color w:val="7F7F7F" w:themeColor="text1" w:themeTint="80"/>
+      <w:szCs w:val="22"/>
+    </w:rPr>
+  </w:style>
+  <w:style w:type="table" w:customStyle="1" w:styleId="HostTable">
+    <w:name w:val="Host Table"/>
+    <w:basedOn w:val="TableNormal"/>
+    <w:rsid w:val="00CD4B6A"/>
+    <w:pPr>
+      <w:spacing w:after="0" w:line="240" w:lineRule="auto"/>
+    </w:pPr>
+    <w:rPr>
+      <w:sz w:val="22"/>
+      <w:szCs w:val="22"/>
+    </w:rPr>
+    <w:tblPr>
+      <w:tblBorders>
+        <w:top w:val="single" w:sz="4" w:space="0" w:color="A6A6A6" w:themeColor="background1" w:themeShade="A6"/>
+        <w:left w:val="single" w:sz="4" w:space="0" w:color="A6A6A6" w:themeColor="background1" w:themeShade="A6"/>
+        <w:bottom w:val="single" w:sz="4" w:space="0" w:color="A6A6A6" w:themeColor="background1" w:themeShade="A6"/>
+        <w:right w:val="single" w:sz="4" w:space="0" w:color="A6A6A6" w:themeColor="background1" w:themeShade="A6"/>
+      </w:tblBorders>
+      <w:tblCellMar>
+        <w:left w:w="0" w:type="dxa"/>
+        <w:right w:w="0" w:type="dxa"/>
+      </w:tblCellMar>
+    </w:tblPr>
+  </w:style>
+  <w:style w:type="paragraph" w:customStyle="1" w:styleId="NoSpaceBetween">
+    <w:name w:val="No Space Between"/>
+    <w:basedOn w:val="Normal"/>
+    <w:rsid w:val="00CD4B6A"/>
+    <w:pPr>
+      <w:spacing w:line="240" w:lineRule="auto"/>
+    </w:pPr>
+    <w:rPr>
+      <w:color w:val="auto"/>
+      <w:sz w:val="2"/>
+      <w:szCs w:val="22"/>
+    </w:rPr>
+  </w:style>
+  <w:style w:type="paragraph" w:customStyle="1" w:styleId="TopicHeading">
+    <w:name w:val="Topic Heading"/>
+    <w:basedOn w:val="Normal"/>
+    <w:rsid w:val="00CD4B6A"/>
+    <w:pPr>
+      <w:spacing w:line="240" w:lineRule="auto"/>
+    </w:pPr>
+    <w:rPr>
+      <w:color w:val="5590CC" w:themeColor="accent1"/>
+      <w:sz w:val="32"/>
+      <w:szCs w:val="32"/>
+    </w:rPr>
+  </w:style>
+  <w:style w:type="paragraph" w:customStyle="1" w:styleId="TableHeadingRight">
+    <w:name w:val="Table Heading Right"/>
+    <w:basedOn w:val="Normal"/>
+    <w:rsid w:val="00CD4B6A"/>
+    <w:pPr>
+      <w:spacing w:before="40" w:after="40" w:line="240" w:lineRule="auto"/>
+      <w:jc w:val="right"/>
+    </w:pPr>
+    <w:rPr>
+      <w:b/>
+      <w:color w:val="7F7F7F" w:themeColor="text1" w:themeTint="80"/>
+    </w:rPr>
+  </w:style>
+  <w:style w:type="paragraph" w:styleId="z-BottomofForm">
+    <w:name w:val="HTML Bottom of Form"/>
+    <w:basedOn w:val="Normal"/>
+    <w:next w:val="Normal"/>
+    <w:link w:val="z-BottomofFormChar"/>
+    <w:hidden/>
+    <w:uiPriority w:val="99"/>
+    <w:semiHidden/>
+    <w:unhideWhenUsed/>
+    <w:rsid w:val="0062672C"/>
+    <w:pPr>
+      <w:pBdr>
+        <w:top w:val="single" w:sz="6" w:space="1" w:color="auto"/>
+      </w:pBdr>
+      <w:jc w:val="center"/>
+    </w:pPr>
+    <w:rPr>
+      <w:rFonts w:ascii="Arial" w:hAnsi="Arial" w:cs="Arial"/>
+      <w:vanish/>
+      <w:sz w:val="16"/>
+      <w:szCs w:val="16"/>
+    </w:rPr>
+  </w:style>
+  <w:style w:type="character" w:customStyle="1" w:styleId="z-BottomofFormChar">
+    <w:name w:val="z-Bottom of Form Char"/>
+    <w:basedOn w:val="DefaultParagraphFont"/>
+    <w:link w:val="z-BottomofForm"/>
+    <w:uiPriority w:val="99"/>
+    <w:semiHidden/>
+    <w:rsid w:val="0062672C"/>
+    <w:rPr>
+      <w:rFonts w:ascii="Arial" w:hAnsi="Arial" w:cs="Arial"/>
+      <w:vanish/>
+      <w:color w:val="000000" w:themeColor="text1"/>
+      <w:sz w:val="16"/>
+      <w:szCs w:val="16"/>
+    </w:rPr>
+  </w:style>
+  <w:style w:type="paragraph" w:styleId="z-TopofForm">
+    <w:name w:val="HTML Top of Form"/>
+    <w:basedOn w:val="Normal"/>
+    <w:next w:val="Normal"/>
+    <w:link w:val="z-TopofFormChar"/>
+    <w:hidden/>
+    <w:uiPriority w:val="99"/>
+    <w:semiHidden/>
+    <w:unhideWhenUsed/>
+    <w:rsid w:val="0062672C"/>
+    <w:pPr>
+      <w:pBdr>
+        <w:bottom w:val="single" w:sz="6" w:space="1" w:color="auto"/>
+      </w:pBdr>
+      <w:jc w:val="center"/>
+    </w:pPr>
+    <w:rPr>
+      <w:rFonts w:ascii="Arial" w:hAnsi="Arial" w:cs="Arial"/>
+      <w:vanish/>
+      <w:sz w:val="16"/>
+      <w:szCs w:val="16"/>
+    </w:rPr>
+  </w:style>
+  <w:style w:type="character" w:customStyle="1" w:styleId="z-TopofFormChar">
+    <w:name w:val="z-Top of Form Char"/>
+    <w:basedOn w:val="DefaultParagraphFont"/>
+    <w:link w:val="z-TopofForm"/>
+    <w:uiPriority w:val="99"/>
+    <w:semiHidden/>
+    <w:rsid w:val="0062672C"/>
+    <w:rPr>
+      <w:rFonts w:ascii="Arial" w:hAnsi="Arial" w:cs="Arial"/>
+      <w:vanish/>
+      <w:color w:val="000000" w:themeColor="text1"/>
+      <w:sz w:val="16"/>
+      <w:szCs w:val="16"/>
+    </w:rPr>
+  </w:style>
+  <w:style w:type="character" w:styleId="Hyperlink">
+    <w:name w:val="Hyperlink"/>
+    <w:basedOn w:val="DefaultParagraphFont"/>
+    <w:uiPriority w:val="99"/>
+    <w:unhideWhenUsed/>
+    <w:rsid w:val="00DB1015"/>
+    <w:rPr>
+      <w:color w:val="0080FF" w:themeColor="hyperlink"/>
+      <w:u w:val="single"/>
     </w:rPr>
   </w:style>
 </w:styles>
@@ -2800,7 +3497,7 @@
 </file>
 
 <file path=customXml/itemProps1.xml><?xml version="1.0" encoding="utf-8"?>
-<ds:datastoreItem xmlns:ds="http://schemas.openxmlformats.org/officeDocument/2006/customXml" ds:itemID="{20439892-CC58-4B11-9D1B-D0314729D3BA}">
+<ds:datastoreItem xmlns:ds="http://schemas.openxmlformats.org/officeDocument/2006/customXml" ds:itemID="{8AD5C6ED-873D-4C55-9534-46B127AF458A}">
   <ds:schemaRefs>
     <ds:schemaRef ds:uri="http://schemas.openxmlformats.org/officeDocument/2006/bibliography"/>
   </ds:schemaRefs>

</xml_diff>